<commit_message>
Caso de uso inicio sesion
</commit_message>
<xml_diff>
--- a/docs/src/Casos de uso/CU-001 Inicio de sesión.docx
+++ b/docs/src/Casos de uso/CU-001 Inicio de sesión.docx
@@ -25,12 +25,6 @@
         <w:gridCol w:w="5763"/>
       </w:tblGrid>
       <w:tr>
-        <w:tblPrEx>
-          <w:tblCellMar>
-            <w:top w:w="0" w:type="dxa"/>
-            <w:bottom w:w="0" w:type="dxa"/>
-          </w:tblCellMar>
-        </w:tblPrEx>
         <w:trPr>
           <w:cantSplit/>
         </w:trPr>
@@ -90,12 +84,6 @@
         </w:tc>
       </w:tr>
       <w:tr>
-        <w:tblPrEx>
-          <w:tblCellMar>
-            <w:top w:w="0" w:type="dxa"/>
-            <w:bottom w:w="0" w:type="dxa"/>
-          </w:tblCellMar>
-        </w:tblPrEx>
         <w:trPr>
           <w:cantSplit/>
         </w:trPr>
@@ -150,12 +138,6 @@
         </w:tc>
       </w:tr>
       <w:tr>
-        <w:tblPrEx>
-          <w:tblCellMar>
-            <w:top w:w="0" w:type="dxa"/>
-            <w:bottom w:w="0" w:type="dxa"/>
-          </w:tblCellMar>
-        </w:tblPrEx>
         <w:trPr>
           <w:cantSplit/>
         </w:trPr>
@@ -210,12 +192,6 @@
         </w:tc>
       </w:tr>
       <w:tr>
-        <w:tblPrEx>
-          <w:tblCellMar>
-            <w:top w:w="0" w:type="dxa"/>
-            <w:bottom w:w="0" w:type="dxa"/>
-          </w:tblCellMar>
-        </w:tblPrEx>
         <w:trPr>
           <w:cantSplit/>
         </w:trPr>
@@ -270,12 +246,6 @@
         </w:tc>
       </w:tr>
       <w:tr>
-        <w:tblPrEx>
-          <w:tblCellMar>
-            <w:top w:w="0" w:type="dxa"/>
-            <w:bottom w:w="0" w:type="dxa"/>
-          </w:tblCellMar>
-        </w:tblPrEx>
         <w:trPr>
           <w:cantSplit/>
         </w:trPr>
@@ -375,12 +345,6 @@
         <w:gridCol w:w="1061"/>
       </w:tblGrid>
       <w:tr>
-        <w:tblPrEx>
-          <w:tblCellMar>
-            <w:top w:w="0" w:type="dxa"/>
-            <w:bottom w:w="0" w:type="dxa"/>
-          </w:tblCellMar>
-        </w:tblPrEx>
         <w:trPr>
           <w:cantSplit/>
         </w:trPr>
@@ -417,96 +381,206 @@
         </w:tc>
       </w:tr>
       <w:tr>
-        <w:tblPrEx>
-          <w:tblCellMar>
-            <w:top w:w="0" w:type="dxa"/>
-            <w:bottom w:w="0" w:type="dxa"/>
-          </w:tblCellMar>
-        </w:tblPrEx>
         <w:trPr>
           <w:cantSplit/>
         </w:trPr>
         <w:tc>
           <w:tcPr>
-            <w:tcW w:w="2881" w:type="dxa"/>
+            <w:tcW w:w="2055" w:type="dxa"/>
+            <w:gridSpan w:val="2"/>
+            <w:shd w:val="clear" w:color="auto" w:fill="E5DFEC" w:themeFill="accent4" w:themeFillTint="33"/>
+          </w:tcPr>
+          <w:p>
+            <w:pPr>
+              <w:jc w:val="center"/>
+              <w:rPr>
+                <w:rFonts w:asciiTheme="minorHAnsi" w:hAnsiTheme="minorHAnsi" w:cs="Arial"/>
+                <w:b/>
+                <w:bCs/>
+                <w:sz w:val="22"/>
+                <w:szCs w:val="22"/>
+              </w:rPr>
+            </w:pPr>
+            <w:r>
+              <w:rPr>
+                <w:rFonts w:asciiTheme="minorHAnsi" w:hAnsiTheme="minorHAnsi" w:cs="Arial"/>
+                <w:b/>
+                <w:bCs/>
+                <w:sz w:val="22"/>
+                <w:szCs w:val="22"/>
+              </w:rPr>
+              <w:t>Nombre</w:t>
+            </w:r>
+          </w:p>
+        </w:tc>
+        <w:tc>
+          <w:tcPr>
+            <w:tcW w:w="6589" w:type="dxa"/>
             <w:gridSpan w:val="3"/>
-            <w:vAlign w:val="center"/>
-          </w:tcPr>
-          <w:p>
-            <w:pPr>
-              <w:rPr>
-                <w:rFonts w:asciiTheme="minorHAnsi" w:hAnsiTheme="minorHAnsi" w:cs="Arial"/>
-                <w:b/>
-                <w:bCs/>
-                <w:sz w:val="22"/>
-                <w:szCs w:val="22"/>
-              </w:rPr>
-            </w:pPr>
-            <w:r>
-              <w:rPr>
-                <w:rFonts w:asciiTheme="minorHAnsi" w:hAnsiTheme="minorHAnsi" w:cs="Arial"/>
-                <w:b/>
-                <w:bCs/>
-                <w:sz w:val="22"/>
-                <w:szCs w:val="22"/>
-              </w:rPr>
-              <w:t>Precondición</w:t>
-            </w:r>
-          </w:p>
-        </w:tc>
-        <w:tc>
-          <w:tcPr>
-            <w:tcW w:w="5763" w:type="dxa"/>
-            <w:gridSpan w:val="2"/>
-          </w:tcPr>
-          <w:p>
-            <w:pPr>
-              <w:rPr>
-                <w:rFonts w:asciiTheme="minorHAnsi" w:hAnsiTheme="minorHAnsi" w:cs="Arial"/>
-                <w:sz w:val="22"/>
-                <w:szCs w:val="22"/>
-              </w:rPr>
-            </w:pPr>
-            <w:r>
-              <w:rPr>
-                <w:rFonts w:asciiTheme="minorHAnsi" w:hAnsiTheme="minorHAnsi" w:cs="Arial"/>
-                <w:sz w:val="22"/>
-                <w:szCs w:val="22"/>
-              </w:rPr>
-              <w:t>Usuario previamente registrado en la UTP.</w:t>
-            </w:r>
-          </w:p>
-          <w:p>
-            <w:pPr>
-              <w:rPr>
-                <w:rFonts w:asciiTheme="minorHAnsi" w:hAnsiTheme="minorHAnsi" w:cs="Arial"/>
-                <w:sz w:val="22"/>
-                <w:szCs w:val="22"/>
-              </w:rPr>
-            </w:pPr>
-            <w:r>
-              <w:rPr>
-                <w:rFonts w:asciiTheme="minorHAnsi" w:hAnsiTheme="minorHAnsi" w:cs="Arial"/>
-                <w:sz w:val="22"/>
-                <w:szCs w:val="22"/>
-              </w:rPr>
-              <w:t>Haber accedido a la dirección del sitio.</w:t>
+            <w:shd w:val="clear" w:color="auto" w:fill="E5DFEC" w:themeFill="accent4" w:themeFillTint="33"/>
+          </w:tcPr>
+          <w:p>
+            <w:pPr>
+              <w:jc w:val="center"/>
+              <w:rPr>
+                <w:rFonts w:asciiTheme="minorHAnsi" w:hAnsiTheme="minorHAnsi" w:cs="Arial"/>
+                <w:b/>
+                <w:bCs/>
+                <w:sz w:val="22"/>
+                <w:szCs w:val="22"/>
+              </w:rPr>
+            </w:pPr>
+            <w:r>
+              <w:rPr>
+                <w:rFonts w:asciiTheme="minorHAnsi" w:hAnsiTheme="minorHAnsi" w:cs="Arial"/>
+                <w:b/>
+                <w:bCs/>
+                <w:sz w:val="22"/>
+                <w:szCs w:val="22"/>
+              </w:rPr>
+              <w:t>Descripción</w:t>
             </w:r>
           </w:p>
         </w:tc>
       </w:tr>
       <w:tr>
-        <w:tblPrEx>
-          <w:tblCellMar>
-            <w:top w:w="0" w:type="dxa"/>
-            <w:bottom w:w="0" w:type="dxa"/>
-          </w:tblCellMar>
-        </w:tblPrEx>
         <w:trPr>
           <w:cantSplit/>
         </w:trPr>
         <w:tc>
           <w:tcPr>
+            <w:tcW w:w="2055" w:type="dxa"/>
+            <w:gridSpan w:val="2"/>
+            <w:shd w:val="clear" w:color="auto" w:fill="auto"/>
+            <w:vAlign w:val="center"/>
+          </w:tcPr>
+          <w:p>
+            <w:pPr>
+              <w:rPr>
+                <w:rFonts w:asciiTheme="minorHAnsi" w:hAnsiTheme="minorHAnsi" w:cs="Arial"/>
+                <w:bCs/>
+                <w:sz w:val="22"/>
+                <w:szCs w:val="22"/>
+              </w:rPr>
+            </w:pPr>
+            <w:r>
+              <w:rPr>
+                <w:rFonts w:asciiTheme="minorHAnsi" w:hAnsiTheme="minorHAnsi" w:cs="Arial"/>
+                <w:bCs/>
+                <w:sz w:val="22"/>
+                <w:szCs w:val="22"/>
+              </w:rPr>
+              <w:t>Usua</w:t>
+            </w:r>
+            <w:r>
+              <w:rPr>
+                <w:rFonts w:asciiTheme="minorHAnsi" w:hAnsiTheme="minorHAnsi" w:cs="Arial"/>
+                <w:bCs/>
+                <w:sz w:val="22"/>
+                <w:szCs w:val="22"/>
+              </w:rPr>
+              <w:t>rio del sistema</w:t>
+            </w:r>
+          </w:p>
+        </w:tc>
+        <w:tc>
+          <w:tcPr>
+            <w:tcW w:w="6589" w:type="dxa"/>
+            <w:gridSpan w:val="3"/>
+            <w:shd w:val="clear" w:color="auto" w:fill="auto"/>
+            <w:vAlign w:val="center"/>
+          </w:tcPr>
+          <w:p>
+            <w:pPr>
+              <w:rPr>
+                <w:rFonts w:asciiTheme="minorHAnsi" w:hAnsiTheme="minorHAnsi" w:cs="Arial"/>
+                <w:bCs/>
+                <w:sz w:val="22"/>
+                <w:szCs w:val="22"/>
+              </w:rPr>
+            </w:pPr>
+          </w:p>
+        </w:tc>
+      </w:tr>
+      <w:tr>
+        <w:trPr>
+          <w:cantSplit/>
+        </w:trPr>
+        <w:tc>
+          <w:tcPr>
+            <w:tcW w:w="2881" w:type="dxa"/>
+            <w:gridSpan w:val="3"/>
+            <w:vAlign w:val="center"/>
+          </w:tcPr>
+          <w:p>
+            <w:pPr>
+              <w:rPr>
+                <w:rFonts w:asciiTheme="minorHAnsi" w:hAnsiTheme="minorHAnsi" w:cs="Arial"/>
+                <w:b/>
+                <w:bCs/>
+                <w:sz w:val="22"/>
+                <w:szCs w:val="22"/>
+              </w:rPr>
+            </w:pPr>
+            <w:r>
+              <w:rPr>
+                <w:rFonts w:asciiTheme="minorHAnsi" w:hAnsiTheme="minorHAnsi" w:cs="Arial"/>
+                <w:b/>
+                <w:bCs/>
+                <w:sz w:val="22"/>
+                <w:szCs w:val="22"/>
+              </w:rPr>
+              <w:t>Precondición</w:t>
+            </w:r>
+          </w:p>
+        </w:tc>
+        <w:tc>
+          <w:tcPr>
+            <w:tcW w:w="5763" w:type="dxa"/>
+            <w:gridSpan w:val="2"/>
+          </w:tcPr>
+          <w:p>
+            <w:pPr>
+              <w:rPr>
+                <w:rFonts w:asciiTheme="minorHAnsi" w:hAnsiTheme="minorHAnsi" w:cs="Arial"/>
+                <w:sz w:val="22"/>
+                <w:szCs w:val="22"/>
+              </w:rPr>
+            </w:pPr>
+            <w:r>
+              <w:rPr>
+                <w:rFonts w:asciiTheme="minorHAnsi" w:hAnsiTheme="minorHAnsi" w:cs="Arial"/>
+                <w:sz w:val="22"/>
+                <w:szCs w:val="22"/>
+              </w:rPr>
+              <w:t>Usuario previamente registrado en la UTP.</w:t>
+            </w:r>
+          </w:p>
+          <w:p>
+            <w:pPr>
+              <w:rPr>
+                <w:rFonts w:asciiTheme="minorHAnsi" w:hAnsiTheme="minorHAnsi" w:cs="Arial"/>
+                <w:sz w:val="22"/>
+                <w:szCs w:val="22"/>
+              </w:rPr>
+            </w:pPr>
+            <w:r>
+              <w:rPr>
+                <w:rFonts w:asciiTheme="minorHAnsi" w:hAnsiTheme="minorHAnsi" w:cs="Arial"/>
+                <w:sz w:val="22"/>
+                <w:szCs w:val="22"/>
+              </w:rPr>
+              <w:t>Haber accedido a la dirección del sitio.</w:t>
+            </w:r>
+          </w:p>
+        </w:tc>
+      </w:tr>
+      <w:tr>
+        <w:trPr>
+          <w:cantSplit/>
+        </w:trPr>
+        <w:tc>
+          <w:tcPr>
             <w:tcW w:w="8644" w:type="dxa"/>
             <w:gridSpan w:val="5"/>
             <w:shd w:val="clear" w:color="auto" w:fill="5F497A" w:themeFill="accent4" w:themeFillShade="BF"/>
@@ -536,12 +610,6 @@
         </w:tc>
       </w:tr>
       <w:tr>
-        <w:tblPrEx>
-          <w:tblCellMar>
-            <w:top w:w="0" w:type="dxa"/>
-            <w:bottom w:w="0" w:type="dxa"/>
-          </w:tblCellMar>
-        </w:tblPrEx>
         <w:trPr>
           <w:cantSplit/>
         </w:trPr>
@@ -660,12 +728,6 @@
         </w:tc>
       </w:tr>
       <w:tr>
-        <w:tblPrEx>
-          <w:tblCellMar>
-            <w:top w:w="0" w:type="dxa"/>
-            <w:bottom w:w="0" w:type="dxa"/>
-          </w:tblCellMar>
-        </w:tblPrEx>
         <w:trPr>
           <w:cantSplit/>
         </w:trPr>
@@ -682,20 +744,38 @@
                 <w:szCs w:val="22"/>
               </w:rPr>
             </w:pPr>
+            <w:r>
+              <w:rPr>
+                <w:rFonts w:asciiTheme="minorHAnsi" w:hAnsiTheme="minorHAnsi" w:cs="Arial"/>
+                <w:sz w:val="22"/>
+                <w:szCs w:val="22"/>
+              </w:rPr>
+              <w:t>1</w:t>
+            </w:r>
           </w:p>
         </w:tc>
         <w:tc>
           <w:tcPr>
             <w:tcW w:w="1418" w:type="dxa"/>
-          </w:tcPr>
-          <w:p>
-            <w:pPr>
-              <w:rPr>
-                <w:rFonts w:asciiTheme="minorHAnsi" w:hAnsiTheme="minorHAnsi" w:cs="Arial"/>
-                <w:sz w:val="22"/>
-                <w:szCs w:val="22"/>
-              </w:rPr>
-            </w:pPr>
+            <w:vAlign w:val="center"/>
+          </w:tcPr>
+          <w:p>
+            <w:pPr>
+              <w:jc w:val="center"/>
+              <w:rPr>
+                <w:rFonts w:asciiTheme="minorHAnsi" w:hAnsiTheme="minorHAnsi" w:cs="Arial"/>
+                <w:sz w:val="22"/>
+                <w:szCs w:val="22"/>
+              </w:rPr>
+            </w:pPr>
+            <w:r>
+              <w:rPr>
+                <w:rFonts w:asciiTheme="minorHAnsi" w:hAnsiTheme="minorHAnsi" w:cs="Arial"/>
+                <w:sz w:val="22"/>
+                <w:szCs w:val="22"/>
+              </w:rPr>
+              <w:t>Sistema</w:t>
+            </w:r>
           </w:p>
         </w:tc>
         <w:tc>
@@ -711,14 +791,150 @@
                 <w:szCs w:val="22"/>
               </w:rPr>
             </w:pPr>
+            <w:r>
+              <w:rPr>
+                <w:rFonts w:asciiTheme="minorHAnsi" w:hAnsiTheme="minorHAnsi" w:cs="Arial"/>
+                <w:sz w:val="22"/>
+                <w:szCs w:val="22"/>
+              </w:rPr>
+              <w:t>Mostrar los campos para ingresar la identificación del usuario y su contraseña.</w:t>
+            </w:r>
+          </w:p>
+          <w:p>
+            <w:pPr>
+              <w:rPr>
+                <w:rFonts w:asciiTheme="minorHAnsi" w:hAnsiTheme="minorHAnsi" w:cs="Arial"/>
+                <w:sz w:val="22"/>
+                <w:szCs w:val="22"/>
+              </w:rPr>
+            </w:pPr>
+            <w:r>
+              <w:rPr>
+                <w:rFonts w:asciiTheme="minorHAnsi" w:hAnsiTheme="minorHAnsi" w:cs="Arial"/>
+                <w:sz w:val="22"/>
+                <w:szCs w:val="22"/>
+              </w:rPr>
+              <w:t>Debe mostrar el título “Bienvenidos” y los campos:</w:t>
+            </w:r>
+          </w:p>
+          <w:p>
+            <w:pPr>
+              <w:pStyle w:val="Prrafodelista"/>
+              <w:numPr>
+                <w:ilvl w:val="0"/>
+                <w:numId w:val="2"/>
+              </w:numPr>
+              <w:rPr>
+                <w:rFonts w:asciiTheme="minorHAnsi" w:hAnsiTheme="minorHAnsi" w:cs="Arial"/>
+                <w:sz w:val="22"/>
+                <w:szCs w:val="22"/>
+              </w:rPr>
+            </w:pPr>
+            <w:r>
+              <w:rPr>
+                <w:rFonts w:asciiTheme="minorHAnsi" w:hAnsiTheme="minorHAnsi" w:cs="Arial"/>
+                <w:b/>
+                <w:sz w:val="22"/>
+                <w:szCs w:val="22"/>
+              </w:rPr>
+              <w:t>Identificación</w:t>
+            </w:r>
+            <w:r>
+              <w:rPr>
+                <w:rFonts w:asciiTheme="minorHAnsi" w:hAnsiTheme="minorHAnsi" w:cs="Arial"/>
+                <w:sz w:val="22"/>
+                <w:szCs w:val="22"/>
+              </w:rPr>
+              <w:t>: Número de identificación del usuario, cédula o pasaporte</w:t>
+            </w:r>
+          </w:p>
+          <w:p>
+            <w:pPr>
+              <w:pStyle w:val="Prrafodelista"/>
+              <w:numPr>
+                <w:ilvl w:val="0"/>
+                <w:numId w:val="2"/>
+              </w:numPr>
+              <w:rPr>
+                <w:rFonts w:asciiTheme="minorHAnsi" w:hAnsiTheme="minorHAnsi" w:cs="Arial"/>
+                <w:b/>
+                <w:sz w:val="22"/>
+                <w:szCs w:val="22"/>
+              </w:rPr>
+            </w:pPr>
+            <w:r>
+              <w:rPr>
+                <w:rFonts w:asciiTheme="minorHAnsi" w:hAnsiTheme="minorHAnsi" w:cs="Arial"/>
+                <w:b/>
+                <w:sz w:val="22"/>
+                <w:szCs w:val="22"/>
+              </w:rPr>
+              <w:t>Contraseña</w:t>
+            </w:r>
+            <w:r>
+              <w:rPr>
+                <w:rFonts w:asciiTheme="minorHAnsi" w:hAnsiTheme="minorHAnsi" w:cs="Arial"/>
+                <w:sz w:val="22"/>
+                <w:szCs w:val="22"/>
+              </w:rPr>
+              <w:t>: Permite ingresar la contraseña. Este campo debe estar enmascarado.</w:t>
+            </w:r>
+          </w:p>
+          <w:p>
+            <w:pPr>
+              <w:pStyle w:val="Prrafodelista"/>
+              <w:numPr>
+                <w:ilvl w:val="0"/>
+                <w:numId w:val="2"/>
+              </w:numPr>
+              <w:rPr>
+                <w:rFonts w:asciiTheme="minorHAnsi" w:hAnsiTheme="minorHAnsi" w:cs="Arial"/>
+                <w:b/>
+                <w:sz w:val="22"/>
+                <w:szCs w:val="22"/>
+              </w:rPr>
+            </w:pPr>
+            <w:r>
+              <w:rPr>
+                <w:rFonts w:asciiTheme="minorHAnsi" w:hAnsiTheme="minorHAnsi" w:cs="Arial"/>
+                <w:sz w:val="22"/>
+                <w:szCs w:val="22"/>
+              </w:rPr>
+              <w:t>Ambos campos deberán ser obligatorios. En caso de que no se ingrese uno de los campos, se debe desplegar el mensaje de error “El campo NOMBRE DEL CAMPO es requerido” debajo del campo no ingresado.</w:t>
+            </w:r>
+          </w:p>
+          <w:p>
+            <w:pPr>
+              <w:pStyle w:val="Prrafodelista"/>
+              <w:numPr>
+                <w:ilvl w:val="0"/>
+                <w:numId w:val="2"/>
+              </w:numPr>
+              <w:rPr>
+                <w:rFonts w:asciiTheme="minorHAnsi" w:hAnsiTheme="minorHAnsi" w:cs="Arial"/>
+                <w:b/>
+                <w:sz w:val="22"/>
+                <w:szCs w:val="22"/>
+              </w:rPr>
+            </w:pPr>
+            <w:r>
+              <w:rPr>
+                <w:rFonts w:asciiTheme="minorHAnsi" w:hAnsiTheme="minorHAnsi" w:cs="Arial"/>
+                <w:sz w:val="22"/>
+                <w:szCs w:val="22"/>
+              </w:rPr>
+              <w:t xml:space="preserve">Debe mostrar la opción “Iniciar sesión” </w:t>
+            </w:r>
           </w:p>
         </w:tc>
         <w:tc>
           <w:tcPr>
             <w:tcW w:w="1061" w:type="dxa"/>
-          </w:tcPr>
-          <w:p>
-            <w:pPr>
+            <w:vAlign w:val="center"/>
+          </w:tcPr>
+          <w:p>
+            <w:pPr>
+              <w:jc w:val="center"/>
               <w:rPr>
                 <w:rFonts w:asciiTheme="minorHAnsi" w:hAnsiTheme="minorHAnsi" w:cs="Arial"/>
                 <w:sz w:val="22"/>
@@ -729,12 +945,6 @@
         </w:tc>
       </w:tr>
       <w:tr>
-        <w:tblPrEx>
-          <w:tblCellMar>
-            <w:top w:w="0" w:type="dxa"/>
-            <w:bottom w:w="0" w:type="dxa"/>
-          </w:tblCellMar>
-        </w:tblPrEx>
         <w:trPr>
           <w:cantSplit/>
         </w:trPr>
@@ -751,20 +961,38 @@
                 <w:szCs w:val="22"/>
               </w:rPr>
             </w:pPr>
+            <w:r>
+              <w:rPr>
+                <w:rFonts w:asciiTheme="minorHAnsi" w:hAnsiTheme="minorHAnsi" w:cs="Arial"/>
+                <w:sz w:val="22"/>
+                <w:szCs w:val="22"/>
+              </w:rPr>
+              <w:t>2</w:t>
+            </w:r>
           </w:p>
         </w:tc>
         <w:tc>
           <w:tcPr>
             <w:tcW w:w="1418" w:type="dxa"/>
-          </w:tcPr>
-          <w:p>
-            <w:pPr>
-              <w:rPr>
-                <w:rFonts w:asciiTheme="minorHAnsi" w:hAnsiTheme="minorHAnsi" w:cs="Arial"/>
-                <w:sz w:val="22"/>
-                <w:szCs w:val="22"/>
-              </w:rPr>
-            </w:pPr>
+            <w:vAlign w:val="center"/>
+          </w:tcPr>
+          <w:p>
+            <w:pPr>
+              <w:jc w:val="center"/>
+              <w:rPr>
+                <w:rFonts w:asciiTheme="minorHAnsi" w:hAnsiTheme="minorHAnsi" w:cs="Arial"/>
+                <w:sz w:val="22"/>
+                <w:szCs w:val="22"/>
+              </w:rPr>
+            </w:pPr>
+            <w:r>
+              <w:rPr>
+                <w:rFonts w:asciiTheme="minorHAnsi" w:hAnsiTheme="minorHAnsi" w:cs="Arial"/>
+                <w:sz w:val="22"/>
+                <w:szCs w:val="22"/>
+              </w:rPr>
+              <w:t>Usuario del sistema</w:t>
+            </w:r>
           </w:p>
         </w:tc>
         <w:tc>
@@ -780,14 +1008,24 @@
                 <w:szCs w:val="22"/>
               </w:rPr>
             </w:pPr>
+            <w:r>
+              <w:rPr>
+                <w:rFonts w:asciiTheme="minorHAnsi" w:hAnsiTheme="minorHAnsi" w:cs="Arial"/>
+                <w:sz w:val="22"/>
+                <w:szCs w:val="22"/>
+              </w:rPr>
+              <w:t>Ingresa los datos de identificación y contraseña y selecciona la opción “Iniciar Sesión”</w:t>
+            </w:r>
           </w:p>
         </w:tc>
         <w:tc>
           <w:tcPr>
             <w:tcW w:w="1061" w:type="dxa"/>
-          </w:tcPr>
-          <w:p>
-            <w:pPr>
+            <w:vAlign w:val="center"/>
+          </w:tcPr>
+          <w:p>
+            <w:pPr>
+              <w:jc w:val="center"/>
               <w:rPr>
                 <w:rFonts w:asciiTheme="minorHAnsi" w:hAnsiTheme="minorHAnsi" w:cs="Arial"/>
                 <w:sz w:val="22"/>
@@ -798,12 +1036,6 @@
         </w:tc>
       </w:tr>
       <w:tr>
-        <w:tblPrEx>
-          <w:tblCellMar>
-            <w:top w:w="0" w:type="dxa"/>
-            <w:bottom w:w="0" w:type="dxa"/>
-          </w:tblCellMar>
-        </w:tblPrEx>
         <w:trPr>
           <w:cantSplit/>
         </w:trPr>
@@ -820,20 +1052,38 @@
                 <w:szCs w:val="22"/>
               </w:rPr>
             </w:pPr>
+            <w:r>
+              <w:rPr>
+                <w:rFonts w:asciiTheme="minorHAnsi" w:hAnsiTheme="minorHAnsi" w:cs="Arial"/>
+                <w:sz w:val="22"/>
+                <w:szCs w:val="22"/>
+              </w:rPr>
+              <w:t>3</w:t>
+            </w:r>
           </w:p>
         </w:tc>
         <w:tc>
           <w:tcPr>
             <w:tcW w:w="1418" w:type="dxa"/>
-          </w:tcPr>
-          <w:p>
-            <w:pPr>
-              <w:rPr>
-                <w:rFonts w:asciiTheme="minorHAnsi" w:hAnsiTheme="minorHAnsi" w:cs="Arial"/>
-                <w:sz w:val="22"/>
-                <w:szCs w:val="22"/>
-              </w:rPr>
-            </w:pPr>
+            <w:vAlign w:val="center"/>
+          </w:tcPr>
+          <w:p>
+            <w:pPr>
+              <w:jc w:val="center"/>
+              <w:rPr>
+                <w:rFonts w:asciiTheme="minorHAnsi" w:hAnsiTheme="minorHAnsi" w:cs="Arial"/>
+                <w:sz w:val="22"/>
+                <w:szCs w:val="22"/>
+              </w:rPr>
+            </w:pPr>
+            <w:r>
+              <w:rPr>
+                <w:rFonts w:asciiTheme="minorHAnsi" w:hAnsiTheme="minorHAnsi" w:cs="Arial"/>
+                <w:sz w:val="22"/>
+                <w:szCs w:val="22"/>
+              </w:rPr>
+              <w:t>Sistema</w:t>
+            </w:r>
           </w:p>
         </w:tc>
         <w:tc>
@@ -849,30 +1099,121 @@
                 <w:szCs w:val="22"/>
               </w:rPr>
             </w:pPr>
+            <w:r>
+              <w:rPr>
+                <w:rFonts w:asciiTheme="minorHAnsi" w:hAnsiTheme="minorHAnsi" w:cs="Arial"/>
+                <w:sz w:val="22"/>
+                <w:szCs w:val="22"/>
+              </w:rPr>
+              <w:t xml:space="preserve">Validar Identificación y contraseña </w:t>
+            </w:r>
+            <w:r>
+              <w:rPr>
+                <w:rFonts w:asciiTheme="minorHAnsi" w:hAnsiTheme="minorHAnsi" w:cs="Arial"/>
+                <w:sz w:val="22"/>
+                <w:szCs w:val="22"/>
+              </w:rPr>
+              <w:t>ingresadas</w:t>
+            </w:r>
+            <w:r>
+              <w:rPr>
+                <w:rFonts w:asciiTheme="minorHAnsi" w:hAnsiTheme="minorHAnsi" w:cs="Arial"/>
+                <w:sz w:val="22"/>
+                <w:szCs w:val="22"/>
+              </w:rPr>
+              <w:t>.</w:t>
+            </w:r>
+          </w:p>
+          <w:p>
+            <w:pPr>
+              <w:pStyle w:val="Prrafodelista"/>
+              <w:numPr>
+                <w:ilvl w:val="0"/>
+                <w:numId w:val="2"/>
+              </w:numPr>
+              <w:rPr>
+                <w:rFonts w:asciiTheme="minorHAnsi" w:hAnsiTheme="minorHAnsi" w:cs="Arial"/>
+                <w:sz w:val="22"/>
+                <w:szCs w:val="22"/>
+              </w:rPr>
+            </w:pPr>
+            <w:r>
+              <w:rPr>
+                <w:rFonts w:asciiTheme="minorHAnsi" w:hAnsiTheme="minorHAnsi" w:cs="Arial"/>
+                <w:sz w:val="22"/>
+                <w:szCs w:val="22"/>
+              </w:rPr>
+              <w:t>Validar que la identificación y contraseña existen en base de datos.</w:t>
+            </w:r>
+          </w:p>
+          <w:p>
+            <w:pPr>
+              <w:pStyle w:val="Prrafodelista"/>
+              <w:numPr>
+                <w:ilvl w:val="0"/>
+                <w:numId w:val="2"/>
+              </w:numPr>
+              <w:rPr>
+                <w:rFonts w:asciiTheme="minorHAnsi" w:hAnsiTheme="minorHAnsi" w:cs="Arial"/>
+                <w:sz w:val="22"/>
+                <w:szCs w:val="22"/>
+              </w:rPr>
+            </w:pPr>
+            <w:r>
+              <w:rPr>
+                <w:rFonts w:asciiTheme="minorHAnsi" w:hAnsiTheme="minorHAnsi" w:cs="Arial"/>
+                <w:sz w:val="22"/>
+                <w:szCs w:val="22"/>
+              </w:rPr>
+              <w:t>Validar el rol del usuario.</w:t>
+            </w:r>
+          </w:p>
+          <w:p>
+            <w:pPr>
+              <w:rPr>
+                <w:rFonts w:asciiTheme="minorHAnsi" w:hAnsiTheme="minorHAnsi" w:cs="Arial"/>
+                <w:sz w:val="22"/>
+                <w:szCs w:val="22"/>
+              </w:rPr>
+            </w:pPr>
+            <w:r>
+              <w:rPr>
+                <w:rFonts w:asciiTheme="minorHAnsi" w:hAnsiTheme="minorHAnsi" w:cs="Arial"/>
+                <w:sz w:val="22"/>
+                <w:szCs w:val="22"/>
+              </w:rPr>
+              <w:t>Mostrar la vista</w:t>
+            </w:r>
           </w:p>
         </w:tc>
         <w:tc>
           <w:tcPr>
             <w:tcW w:w="1061" w:type="dxa"/>
-          </w:tcPr>
-          <w:p>
-            <w:pPr>
-              <w:rPr>
-                <w:rFonts w:asciiTheme="minorHAnsi" w:hAnsiTheme="minorHAnsi" w:cs="Arial"/>
-                <w:sz w:val="22"/>
-                <w:szCs w:val="22"/>
-              </w:rPr>
-            </w:pPr>
+            <w:vAlign w:val="center"/>
+          </w:tcPr>
+          <w:p>
+            <w:pPr>
+              <w:jc w:val="center"/>
+              <w:rPr>
+                <w:rFonts w:asciiTheme="minorHAnsi" w:hAnsiTheme="minorHAnsi" w:cs="Arial"/>
+                <w:b/>
+                <w:sz w:val="22"/>
+                <w:szCs w:val="22"/>
+              </w:rPr>
+            </w:pPr>
+            <w:r>
+              <w:rPr>
+                <w:rFonts w:asciiTheme="minorHAnsi" w:hAnsiTheme="minorHAnsi" w:cs="Arial"/>
+                <w:b/>
+                <w:sz w:val="22"/>
+                <w:szCs w:val="22"/>
+              </w:rPr>
+              <w:t>E1</w:t>
+            </w:r>
           </w:p>
         </w:tc>
       </w:tr>
       <w:tr>
-        <w:tblPrEx>
-          <w:tblCellMar>
-            <w:top w:w="0" w:type="dxa"/>
-            <w:bottom w:w="0" w:type="dxa"/>
-          </w:tblCellMar>
-        </w:tblPrEx>
         <w:trPr>
           <w:cantSplit/>
         </w:trPr>
@@ -889,14 +1230,24 @@
                 <w:szCs w:val="22"/>
               </w:rPr>
             </w:pPr>
+            <w:r>
+              <w:rPr>
+                <w:rFonts w:asciiTheme="minorHAnsi" w:hAnsiTheme="minorHAnsi" w:cs="Arial"/>
+                <w:sz w:val="22"/>
+                <w:szCs w:val="22"/>
+              </w:rPr>
+              <w:t>4</w:t>
+            </w:r>
           </w:p>
         </w:tc>
         <w:tc>
           <w:tcPr>
             <w:tcW w:w="1418" w:type="dxa"/>
-          </w:tcPr>
-          <w:p>
-            <w:pPr>
+            <w:vAlign w:val="center"/>
+          </w:tcPr>
+          <w:p>
+            <w:pPr>
+              <w:jc w:val="center"/>
               <w:rPr>
                 <w:rFonts w:asciiTheme="minorHAnsi" w:hAnsiTheme="minorHAnsi" w:cs="Arial"/>
                 <w:sz w:val="22"/>
@@ -923,9 +1274,11 @@
         <w:tc>
           <w:tcPr>
             <w:tcW w:w="1061" w:type="dxa"/>
-          </w:tcPr>
-          <w:p>
-            <w:pPr>
+            <w:vAlign w:val="center"/>
+          </w:tcPr>
+          <w:p>
+            <w:pPr>
+              <w:jc w:val="center"/>
               <w:rPr>
                 <w:rFonts w:asciiTheme="minorHAnsi" w:hAnsiTheme="minorHAnsi" w:cs="Arial"/>
                 <w:sz w:val="22"/>
@@ -936,12 +1289,6 @@
         </w:tc>
       </w:tr>
       <w:tr>
-        <w:tblPrEx>
-          <w:tblCellMar>
-            <w:top w:w="0" w:type="dxa"/>
-            <w:bottom w:w="0" w:type="dxa"/>
-          </w:tblCellMar>
-        </w:tblPrEx>
         <w:trPr>
           <w:cantSplit/>
         </w:trPr>
@@ -958,14 +1305,24 @@
                 <w:szCs w:val="22"/>
               </w:rPr>
             </w:pPr>
+            <w:r>
+              <w:rPr>
+                <w:rFonts w:asciiTheme="minorHAnsi" w:hAnsiTheme="minorHAnsi" w:cs="Arial"/>
+                <w:sz w:val="22"/>
+                <w:szCs w:val="22"/>
+              </w:rPr>
+              <w:t>5</w:t>
+            </w:r>
           </w:p>
         </w:tc>
         <w:tc>
           <w:tcPr>
             <w:tcW w:w="1418" w:type="dxa"/>
-          </w:tcPr>
-          <w:p>
-            <w:pPr>
+            <w:vAlign w:val="center"/>
+          </w:tcPr>
+          <w:p>
+            <w:pPr>
+              <w:jc w:val="center"/>
               <w:rPr>
                 <w:rFonts w:asciiTheme="minorHAnsi" w:hAnsiTheme="minorHAnsi" w:cs="Arial"/>
                 <w:sz w:val="22"/>
@@ -992,9 +1349,11 @@
         <w:tc>
           <w:tcPr>
             <w:tcW w:w="1061" w:type="dxa"/>
-          </w:tcPr>
-          <w:p>
-            <w:pPr>
+            <w:vAlign w:val="center"/>
+          </w:tcPr>
+          <w:p>
+            <w:pPr>
+              <w:jc w:val="center"/>
               <w:rPr>
                 <w:rFonts w:asciiTheme="minorHAnsi" w:hAnsiTheme="minorHAnsi" w:cs="Arial"/>
                 <w:sz w:val="22"/>
@@ -1005,12 +1364,6 @@
         </w:tc>
       </w:tr>
       <w:tr>
-        <w:tblPrEx>
-          <w:tblCellMar>
-            <w:top w:w="0" w:type="dxa"/>
-            <w:bottom w:w="0" w:type="dxa"/>
-          </w:tblCellMar>
-        </w:tblPrEx>
         <w:trPr>
           <w:cantSplit/>
         </w:trPr>
@@ -1046,12 +1399,6 @@
         </w:tc>
       </w:tr>
       <w:tr>
-        <w:tblPrEx>
-          <w:tblCellMar>
-            <w:top w:w="0" w:type="dxa"/>
-            <w:bottom w:w="0" w:type="dxa"/>
-          </w:tblCellMar>
-        </w:tblPrEx>
         <w:trPr>
           <w:cantSplit/>
         </w:trPr>
@@ -1170,12 +1517,6 @@
         </w:tc>
       </w:tr>
       <w:tr>
-        <w:tblPrEx>
-          <w:tblCellMar>
-            <w:top w:w="0" w:type="dxa"/>
-            <w:bottom w:w="0" w:type="dxa"/>
-          </w:tblCellMar>
-        </w:tblPrEx>
         <w:trPr>
           <w:cantSplit/>
         </w:trPr>
@@ -1240,12 +1581,6 @@
         </w:tc>
       </w:tr>
       <w:tr>
-        <w:tblPrEx>
-          <w:tblCellMar>
-            <w:top w:w="0" w:type="dxa"/>
-            <w:bottom w:w="0" w:type="dxa"/>
-          </w:tblCellMar>
-        </w:tblPrEx>
         <w:trPr>
           <w:cantSplit/>
         </w:trPr>
@@ -1310,12 +1645,6 @@
         </w:tc>
       </w:tr>
       <w:tr>
-        <w:tblPrEx>
-          <w:tblCellMar>
-            <w:top w:w="0" w:type="dxa"/>
-            <w:bottom w:w="0" w:type="dxa"/>
-          </w:tblCellMar>
-        </w:tblPrEx>
         <w:trPr>
           <w:cantSplit/>
         </w:trPr>
@@ -1353,12 +1682,6 @@
         </w:tc>
       </w:tr>
       <w:tr>
-        <w:tblPrEx>
-          <w:tblCellMar>
-            <w:top w:w="0" w:type="dxa"/>
-            <w:bottom w:w="0" w:type="dxa"/>
-          </w:tblCellMar>
-        </w:tblPrEx>
         <w:trPr>
           <w:cantSplit/>
         </w:trPr>
@@ -1387,6 +1710,7 @@
                 <w:sz w:val="22"/>
                 <w:szCs w:val="22"/>
               </w:rPr>
+              <w:lastRenderedPageBreak/>
               <w:t>Paso</w:t>
             </w:r>
           </w:p>
@@ -1477,12 +1801,6 @@
         </w:tc>
       </w:tr>
       <w:tr>
-        <w:tblPrEx>
-          <w:tblCellMar>
-            <w:top w:w="0" w:type="dxa"/>
-            <w:bottom w:w="0" w:type="dxa"/>
-          </w:tblCellMar>
-        </w:tblPrEx>
         <w:trPr>
           <w:cantSplit/>
         </w:trPr>
@@ -1547,12 +1865,6 @@
         </w:tc>
       </w:tr>
       <w:tr>
-        <w:tblPrEx>
-          <w:tblCellMar>
-            <w:top w:w="0" w:type="dxa"/>
-            <w:bottom w:w="0" w:type="dxa"/>
-          </w:tblCellMar>
-        </w:tblPrEx>
         <w:trPr>
           <w:cantSplit/>
         </w:trPr>
@@ -1573,12 +1885,6 @@
         </w:tc>
       </w:tr>
       <w:tr>
-        <w:tblPrEx>
-          <w:tblCellMar>
-            <w:top w:w="0" w:type="dxa"/>
-            <w:bottom w:w="0" w:type="dxa"/>
-          </w:tblCellMar>
-        </w:tblPrEx>
         <w:trPr>
           <w:cantSplit/>
         </w:trPr>
@@ -1599,7 +1905,6 @@
                 <w:szCs w:val="22"/>
               </w:rPr>
             </w:pPr>
-            <w:proofErr w:type="spellStart"/>
             <w:r>
               <w:rPr>
                 <w:rFonts w:asciiTheme="minorHAnsi" w:hAnsiTheme="minorHAnsi" w:cs="Arial"/>
@@ -1610,7 +1915,6 @@
               </w:rPr>
               <w:t>Postcondición</w:t>
             </w:r>
-            <w:proofErr w:type="spellEnd"/>
           </w:p>
         </w:tc>
         <w:tc>
@@ -1673,6 +1977,241 @@
     </w:sectPr>
   </w:body>
 </w:document>
+</file>
+
+<file path=word/numbering.xml><?xml version="1.0" encoding="utf-8"?>
+<w:numbering xmlns:ve="http://schemas.openxmlformats.org/markup-compatibility/2006" xmlns:o="urn:schemas-microsoft-com:office:office" xmlns:r="http://schemas.openxmlformats.org/officeDocument/2006/relationships" xmlns:m="http://schemas.openxmlformats.org/officeDocument/2006/math" xmlns:v="urn:schemas-microsoft-com:vml" xmlns:wp="http://schemas.openxmlformats.org/drawingml/2006/wordprocessingDrawing" xmlns:w10="urn:schemas-microsoft-com:office:word" xmlns:w="http://schemas.openxmlformats.org/wordprocessingml/2006/main" xmlns:wne="http://schemas.microsoft.com/office/word/2006/wordml">
+  <w:abstractNum w:abstractNumId="0">
+    <w:nsid w:val="32214E5F"/>
+    <w:multiLevelType w:val="hybridMultilevel"/>
+    <w:tmpl w:val="C986907C"/>
+    <w:lvl w:ilvl="0" w:tplc="035E652C">
+      <w:numFmt w:val="bullet"/>
+      <w:lvlText w:val=""/>
+      <w:lvlJc w:val="left"/>
+      <w:pPr>
+        <w:ind w:left="720" w:hanging="360"/>
+      </w:pPr>
+      <w:rPr>
+        <w:rFonts w:ascii="Symbol" w:eastAsia="Times New Roman" w:hAnsi="Symbol" w:cs="Arial" w:hint="default"/>
+      </w:rPr>
+    </w:lvl>
+    <w:lvl w:ilvl="1" w:tplc="180A0003" w:tentative="1">
+      <w:start w:val="1"/>
+      <w:numFmt w:val="bullet"/>
+      <w:lvlText w:val="o"/>
+      <w:lvlJc w:val="left"/>
+      <w:pPr>
+        <w:ind w:left="1440" w:hanging="360"/>
+      </w:pPr>
+      <w:rPr>
+        <w:rFonts w:ascii="Courier New" w:hAnsi="Courier New" w:cs="Courier New" w:hint="default"/>
+      </w:rPr>
+    </w:lvl>
+    <w:lvl w:ilvl="2" w:tplc="180A0005" w:tentative="1">
+      <w:start w:val="1"/>
+      <w:numFmt w:val="bullet"/>
+      <w:lvlText w:val=""/>
+      <w:lvlJc w:val="left"/>
+      <w:pPr>
+        <w:ind w:left="2160" w:hanging="360"/>
+      </w:pPr>
+      <w:rPr>
+        <w:rFonts w:ascii="Wingdings" w:hAnsi="Wingdings" w:hint="default"/>
+      </w:rPr>
+    </w:lvl>
+    <w:lvl w:ilvl="3" w:tplc="180A0001" w:tentative="1">
+      <w:start w:val="1"/>
+      <w:numFmt w:val="bullet"/>
+      <w:lvlText w:val=""/>
+      <w:lvlJc w:val="left"/>
+      <w:pPr>
+        <w:ind w:left="2880" w:hanging="360"/>
+      </w:pPr>
+      <w:rPr>
+        <w:rFonts w:ascii="Symbol" w:hAnsi="Symbol" w:hint="default"/>
+      </w:rPr>
+    </w:lvl>
+    <w:lvl w:ilvl="4" w:tplc="180A0003" w:tentative="1">
+      <w:start w:val="1"/>
+      <w:numFmt w:val="bullet"/>
+      <w:lvlText w:val="o"/>
+      <w:lvlJc w:val="left"/>
+      <w:pPr>
+        <w:ind w:left="3600" w:hanging="360"/>
+      </w:pPr>
+      <w:rPr>
+        <w:rFonts w:ascii="Courier New" w:hAnsi="Courier New" w:cs="Courier New" w:hint="default"/>
+      </w:rPr>
+    </w:lvl>
+    <w:lvl w:ilvl="5" w:tplc="180A0005" w:tentative="1">
+      <w:start w:val="1"/>
+      <w:numFmt w:val="bullet"/>
+      <w:lvlText w:val=""/>
+      <w:lvlJc w:val="left"/>
+      <w:pPr>
+        <w:ind w:left="4320" w:hanging="360"/>
+      </w:pPr>
+      <w:rPr>
+        <w:rFonts w:ascii="Wingdings" w:hAnsi="Wingdings" w:hint="default"/>
+      </w:rPr>
+    </w:lvl>
+    <w:lvl w:ilvl="6" w:tplc="180A0001" w:tentative="1">
+      <w:start w:val="1"/>
+      <w:numFmt w:val="bullet"/>
+      <w:lvlText w:val=""/>
+      <w:lvlJc w:val="left"/>
+      <w:pPr>
+        <w:ind w:left="5040" w:hanging="360"/>
+      </w:pPr>
+      <w:rPr>
+        <w:rFonts w:ascii="Symbol" w:hAnsi="Symbol" w:hint="default"/>
+      </w:rPr>
+    </w:lvl>
+    <w:lvl w:ilvl="7" w:tplc="180A0003" w:tentative="1">
+      <w:start w:val="1"/>
+      <w:numFmt w:val="bullet"/>
+      <w:lvlText w:val="o"/>
+      <w:lvlJc w:val="left"/>
+      <w:pPr>
+        <w:ind w:left="5760" w:hanging="360"/>
+      </w:pPr>
+      <w:rPr>
+        <w:rFonts w:ascii="Courier New" w:hAnsi="Courier New" w:cs="Courier New" w:hint="default"/>
+      </w:rPr>
+    </w:lvl>
+    <w:lvl w:ilvl="8" w:tplc="180A0005" w:tentative="1">
+      <w:start w:val="1"/>
+      <w:numFmt w:val="bullet"/>
+      <w:lvlText w:val=""/>
+      <w:lvlJc w:val="left"/>
+      <w:pPr>
+        <w:ind w:left="6480" w:hanging="360"/>
+      </w:pPr>
+      <w:rPr>
+        <w:rFonts w:ascii="Wingdings" w:hAnsi="Wingdings" w:hint="default"/>
+      </w:rPr>
+    </w:lvl>
+  </w:abstractNum>
+  <w:abstractNum w:abstractNumId="1">
+    <w:nsid w:val="638C4145"/>
+    <w:multiLevelType w:val="hybridMultilevel"/>
+    <w:tmpl w:val="EA4044A0"/>
+    <w:lvl w:ilvl="0" w:tplc="F840591C">
+      <w:numFmt w:val="bullet"/>
+      <w:lvlText w:val=""/>
+      <w:lvlJc w:val="left"/>
+      <w:pPr>
+        <w:ind w:left="720" w:hanging="360"/>
+      </w:pPr>
+      <w:rPr>
+        <w:rFonts w:ascii="Symbol" w:eastAsia="Times New Roman" w:hAnsi="Symbol" w:cs="Arial" w:hint="default"/>
+      </w:rPr>
+    </w:lvl>
+    <w:lvl w:ilvl="1" w:tplc="180A0003" w:tentative="1">
+      <w:start w:val="1"/>
+      <w:numFmt w:val="bullet"/>
+      <w:lvlText w:val="o"/>
+      <w:lvlJc w:val="left"/>
+      <w:pPr>
+        <w:ind w:left="1440" w:hanging="360"/>
+      </w:pPr>
+      <w:rPr>
+        <w:rFonts w:ascii="Courier New" w:hAnsi="Courier New" w:cs="Courier New" w:hint="default"/>
+      </w:rPr>
+    </w:lvl>
+    <w:lvl w:ilvl="2" w:tplc="180A0005" w:tentative="1">
+      <w:start w:val="1"/>
+      <w:numFmt w:val="bullet"/>
+      <w:lvlText w:val=""/>
+      <w:lvlJc w:val="left"/>
+      <w:pPr>
+        <w:ind w:left="2160" w:hanging="360"/>
+      </w:pPr>
+      <w:rPr>
+        <w:rFonts w:ascii="Wingdings" w:hAnsi="Wingdings" w:hint="default"/>
+      </w:rPr>
+    </w:lvl>
+    <w:lvl w:ilvl="3" w:tplc="180A0001" w:tentative="1">
+      <w:start w:val="1"/>
+      <w:numFmt w:val="bullet"/>
+      <w:lvlText w:val=""/>
+      <w:lvlJc w:val="left"/>
+      <w:pPr>
+        <w:ind w:left="2880" w:hanging="360"/>
+      </w:pPr>
+      <w:rPr>
+        <w:rFonts w:ascii="Symbol" w:hAnsi="Symbol" w:hint="default"/>
+      </w:rPr>
+    </w:lvl>
+    <w:lvl w:ilvl="4" w:tplc="180A0003" w:tentative="1">
+      <w:start w:val="1"/>
+      <w:numFmt w:val="bullet"/>
+      <w:lvlText w:val="o"/>
+      <w:lvlJc w:val="left"/>
+      <w:pPr>
+        <w:ind w:left="3600" w:hanging="360"/>
+      </w:pPr>
+      <w:rPr>
+        <w:rFonts w:ascii="Courier New" w:hAnsi="Courier New" w:cs="Courier New" w:hint="default"/>
+      </w:rPr>
+    </w:lvl>
+    <w:lvl w:ilvl="5" w:tplc="180A0005" w:tentative="1">
+      <w:start w:val="1"/>
+      <w:numFmt w:val="bullet"/>
+      <w:lvlText w:val=""/>
+      <w:lvlJc w:val="left"/>
+      <w:pPr>
+        <w:ind w:left="4320" w:hanging="360"/>
+      </w:pPr>
+      <w:rPr>
+        <w:rFonts w:ascii="Wingdings" w:hAnsi="Wingdings" w:hint="default"/>
+      </w:rPr>
+    </w:lvl>
+    <w:lvl w:ilvl="6" w:tplc="180A0001" w:tentative="1">
+      <w:start w:val="1"/>
+      <w:numFmt w:val="bullet"/>
+      <w:lvlText w:val=""/>
+      <w:lvlJc w:val="left"/>
+      <w:pPr>
+        <w:ind w:left="5040" w:hanging="360"/>
+      </w:pPr>
+      <w:rPr>
+        <w:rFonts w:ascii="Symbol" w:hAnsi="Symbol" w:hint="default"/>
+      </w:rPr>
+    </w:lvl>
+    <w:lvl w:ilvl="7" w:tplc="180A0003" w:tentative="1">
+      <w:start w:val="1"/>
+      <w:numFmt w:val="bullet"/>
+      <w:lvlText w:val="o"/>
+      <w:lvlJc w:val="left"/>
+      <w:pPr>
+        <w:ind w:left="5760" w:hanging="360"/>
+      </w:pPr>
+      <w:rPr>
+        <w:rFonts w:ascii="Courier New" w:hAnsi="Courier New" w:cs="Courier New" w:hint="default"/>
+      </w:rPr>
+    </w:lvl>
+    <w:lvl w:ilvl="8" w:tplc="180A0005" w:tentative="1">
+      <w:start w:val="1"/>
+      <w:numFmt w:val="bullet"/>
+      <w:lvlText w:val=""/>
+      <w:lvlJc w:val="left"/>
+      <w:pPr>
+        <w:ind w:left="6480" w:hanging="360"/>
+      </w:pPr>
+      <w:rPr>
+        <w:rFonts w:ascii="Wingdings" w:hAnsi="Wingdings" w:hint="default"/>
+      </w:rPr>
+    </w:lvl>
+  </w:abstractNum>
+  <w:num w:numId="1">
+    <w:abstractNumId w:val="1"/>
+  </w:num>
+  <w:num w:numId="2">
+    <w:abstractNumId w:val="0"/>
+  </w:num>
+</w:numbering>
 </file>
 
 <file path=word/styles.xml><?xml version="1.0" encoding="utf-8"?>
@@ -1828,6 +2367,7 @@
   <w:style w:type="paragraph" w:default="1" w:styleId="Normal">
     <w:name w:val="Normal"/>
     <w:qFormat/>
+    <w:rsid w:val="00A8117E"/>
     <w:rPr>
       <w:sz w:val="24"/>
       <w:szCs w:val="24"/>
@@ -1839,6 +2379,7 @@
     <w:basedOn w:val="Normal"/>
     <w:next w:val="Normal"/>
     <w:qFormat/>
+    <w:rsid w:val="00A8117E"/>
     <w:pPr>
       <w:keepNext/>
       <w:outlineLvl w:val="0"/>
@@ -1852,13 +2393,16 @@
   </w:style>
   <w:style w:type="character" w:default="1" w:styleId="Fuentedeprrafopredeter">
     <w:name w:val="Default Paragraph Font"/>
+    <w:uiPriority w:val="1"/>
     <w:semiHidden/>
+    <w:unhideWhenUsed/>
   </w:style>
   <w:style w:type="table" w:default="1" w:styleId="Tablanormal">
     <w:name w:val="Normal Table"/>
     <w:uiPriority w:val="99"/>
     <w:semiHidden/>
     <w:unhideWhenUsed/>
+    <w:qFormat/>
     <w:tblPr>
       <w:tblInd w:w="0" w:type="dxa"/>
       <w:tblCellMar>
@@ -1874,6 +2418,17 @@
     <w:uiPriority w:val="99"/>
     <w:semiHidden/>
     <w:unhideWhenUsed/>
+  </w:style>
+  <w:style w:type="paragraph" w:styleId="Prrafodelista">
+    <w:name w:val="List Paragraph"/>
+    <w:basedOn w:val="Normal"/>
+    <w:uiPriority w:val="34"/>
+    <w:qFormat/>
+    <w:rsid w:val="00FD7EC7"/>
+    <w:pPr>
+      <w:ind w:left="720"/>
+      <w:contextualSpacing/>
+    </w:pPr>
   </w:style>
 </w:styles>
 </file>

</xml_diff>

<commit_message>
Fin de CU inicio de sesion
</commit_message>
<xml_diff>
--- a/docs/src/Casos de uso/CU-001 Inicio de sesión.docx
+++ b/docs/src/Casos de uso/CU-001 Inicio de sesión.docx
@@ -1,6 +1,6 @@
 
 <file path=word/document.xml><?xml version="1.0" encoding="utf-8"?>
-<w:document xmlns:wpc="http://schemas.microsoft.com/office/word/2010/wordprocessingCanvas" xmlns:cx="http://schemas.microsoft.com/office/drawing/2014/chartex" xmlns:mc="http://schemas.openxmlformats.org/markup-compatibility/2006" xmlns:o="urn:schemas-microsoft-com:office:office" xmlns:r="http://schemas.openxmlformats.org/officeDocument/2006/relationships" xmlns:m="http://schemas.openxmlformats.org/officeDocument/2006/math" xmlns:v="urn:schemas-microsoft-com:vml" xmlns:wp14="http://schemas.microsoft.com/office/word/2010/wordprocessingDrawing" xmlns:wp="http://schemas.openxmlformats.org/drawingml/2006/wordprocessingDrawing" xmlns:w10="urn:schemas-microsoft-com:office:word" xmlns:w="http://schemas.openxmlformats.org/wordprocessingml/2006/main" xmlns:w14="http://schemas.microsoft.com/office/word/2010/wordml" xmlns:w15="http://schemas.microsoft.com/office/word/2012/wordml" xmlns:w16se="http://schemas.microsoft.com/office/word/2015/wordml/symex" xmlns:wpg="http://schemas.microsoft.com/office/word/2010/wordprocessingGroup" xmlns:wpi="http://schemas.microsoft.com/office/word/2010/wordprocessingInk" xmlns:wne="http://schemas.microsoft.com/office/word/2006/wordml" xmlns:wps="http://schemas.microsoft.com/office/word/2010/wordprocessingShape" mc:Ignorable="w14 w15 w16se wp14">
+<w:document xmlns:ve="http://schemas.openxmlformats.org/markup-compatibility/2006" xmlns:o="urn:schemas-microsoft-com:office:office" xmlns:r="http://schemas.openxmlformats.org/officeDocument/2006/relationships" xmlns:m="http://schemas.openxmlformats.org/officeDocument/2006/math" xmlns:v="urn:schemas-microsoft-com:vml" xmlns:wp="http://schemas.openxmlformats.org/drawingml/2006/wordprocessingDrawing" xmlns:w10="urn:schemas-microsoft-com:office:word" xmlns:w="http://schemas.openxmlformats.org/wordprocessingml/2006/main" xmlns:wne="http://schemas.microsoft.com/office/word/2006/wordml">
   <w:body>
     <w:tbl>
       <w:tblPr>
@@ -18,7 +18,7 @@
           <w:left w:w="70" w:type="dxa"/>
           <w:right w:w="70" w:type="dxa"/>
         </w:tblCellMar>
-        <w:tblLook w:val="0000" w:firstRow="0" w:lastRow="0" w:firstColumn="0" w:lastColumn="0" w:noHBand="0" w:noVBand="0"/>
+        <w:tblLook w:val="0000"/>
       </w:tblPr>
       <w:tblGrid>
         <w:gridCol w:w="2881"/>
@@ -335,7 +335,7 @@
           <w:left w:w="70" w:type="dxa"/>
           <w:right w:w="70" w:type="dxa"/>
         </w:tblCellMar>
-        <w:tblLook w:val="0000" w:firstRow="0" w:lastRow="0" w:firstColumn="0" w:lastColumn="0" w:noHBand="0" w:noVBand="0"/>
+        <w:tblLook w:val="0000"/>
       </w:tblPr>
       <w:tblGrid>
         <w:gridCol w:w="637"/>
@@ -1168,23 +1168,6 @@
               <w:t>Validar el rol del usuario.</w:t>
             </w:r>
           </w:p>
-          <w:p>
-            <w:pPr>
-              <w:rPr>
-                <w:rFonts w:asciiTheme="minorHAnsi" w:hAnsiTheme="minorHAnsi" w:cs="Arial"/>
-                <w:sz w:val="22"/>
-                <w:szCs w:val="22"/>
-              </w:rPr>
-            </w:pPr>
-            <w:r>
-              <w:rPr>
-                <w:rFonts w:asciiTheme="minorHAnsi" w:hAnsiTheme="minorHAnsi" w:cs="Arial"/>
-                <w:sz w:val="22"/>
-                <w:szCs w:val="22"/>
-              </w:rPr>
-              <w:t>Mostrar la vista</w:t>
-            </w:r>
-          </w:p>
         </w:tc>
         <w:tc>
           <w:tcPr>
@@ -1209,6 +1192,26 @@
                 <w:szCs w:val="22"/>
               </w:rPr>
               <w:t>E1</w:t>
+            </w:r>
+          </w:p>
+          <w:p>
+            <w:pPr>
+              <w:jc w:val="center"/>
+              <w:rPr>
+                <w:rFonts w:asciiTheme="minorHAnsi" w:hAnsiTheme="minorHAnsi" w:cs="Arial"/>
+                <w:b/>
+                <w:sz w:val="22"/>
+                <w:szCs w:val="22"/>
+              </w:rPr>
+            </w:pPr>
+            <w:r>
+              <w:rPr>
+                <w:rFonts w:asciiTheme="minorHAnsi" w:hAnsiTheme="minorHAnsi" w:cs="Arial"/>
+                <w:b/>
+                <w:sz w:val="22"/>
+                <w:szCs w:val="22"/>
+              </w:rPr>
+              <w:t>E2</w:t>
             </w:r>
           </w:p>
         </w:tc>
@@ -1254,6 +1257,14 @@
                 <w:szCs w:val="22"/>
               </w:rPr>
             </w:pPr>
+            <w:r>
+              <w:rPr>
+                <w:rFonts w:asciiTheme="minorHAnsi" w:hAnsiTheme="minorHAnsi" w:cs="Arial"/>
+                <w:sz w:val="22"/>
+                <w:szCs w:val="22"/>
+              </w:rPr>
+              <w:t>Sistema</w:t>
+            </w:r>
           </w:p>
         </w:tc>
         <w:tc>
@@ -1269,6 +1280,14 @@
                 <w:szCs w:val="22"/>
               </w:rPr>
             </w:pPr>
+            <w:r>
+              <w:rPr>
+                <w:rFonts w:asciiTheme="minorHAnsi" w:hAnsiTheme="minorHAnsi" w:cs="Arial"/>
+                <w:sz w:val="22"/>
+                <w:szCs w:val="22"/>
+              </w:rPr>
+              <w:t>se muestra la “vista de estudiantes” del sitio</w:t>
+            </w:r>
           </w:p>
         </w:tc>
         <w:tc>
@@ -1281,10 +1300,20 @@
               <w:jc w:val="center"/>
               <w:rPr>
                 <w:rFonts w:asciiTheme="minorHAnsi" w:hAnsiTheme="minorHAnsi" w:cs="Arial"/>
-                <w:sz w:val="22"/>
-                <w:szCs w:val="22"/>
-              </w:rPr>
-            </w:pPr>
+                <w:b/>
+                <w:sz w:val="22"/>
+                <w:szCs w:val="22"/>
+              </w:rPr>
+            </w:pPr>
+            <w:r>
+              <w:rPr>
+                <w:rFonts w:asciiTheme="minorHAnsi" w:hAnsiTheme="minorHAnsi" w:cs="Arial"/>
+                <w:b/>
+                <w:sz w:val="22"/>
+                <w:szCs w:val="22"/>
+              </w:rPr>
+              <w:t>A1</w:t>
+            </w:r>
           </w:p>
         </w:tc>
       </w:tr>
@@ -1317,33 +1346,26 @@
         </w:tc>
         <w:tc>
           <w:tcPr>
-            <w:tcW w:w="1418" w:type="dxa"/>
-            <w:vAlign w:val="center"/>
-          </w:tcPr>
-          <w:p>
-            <w:pPr>
-              <w:jc w:val="center"/>
-              <w:rPr>
-                <w:rFonts w:asciiTheme="minorHAnsi" w:hAnsiTheme="minorHAnsi" w:cs="Arial"/>
-                <w:sz w:val="22"/>
-                <w:szCs w:val="22"/>
-              </w:rPr>
-            </w:pPr>
-          </w:p>
-        </w:tc>
-        <w:tc>
-          <w:tcPr>
-            <w:tcW w:w="5528" w:type="dxa"/>
-            <w:gridSpan w:val="2"/>
-          </w:tcPr>
-          <w:p>
-            <w:pPr>
-              <w:rPr>
-                <w:rFonts w:asciiTheme="minorHAnsi" w:hAnsiTheme="minorHAnsi" w:cs="Arial"/>
-                <w:sz w:val="22"/>
-                <w:szCs w:val="22"/>
-              </w:rPr>
-            </w:pPr>
+            <w:tcW w:w="6946" w:type="dxa"/>
+            <w:gridSpan w:val="3"/>
+            <w:vAlign w:val="center"/>
+          </w:tcPr>
+          <w:p>
+            <w:pPr>
+              <w:rPr>
+                <w:rFonts w:asciiTheme="minorHAnsi" w:hAnsiTheme="minorHAnsi" w:cs="Arial"/>
+                <w:sz w:val="22"/>
+                <w:szCs w:val="22"/>
+              </w:rPr>
+            </w:pPr>
+            <w:r>
+              <w:rPr>
+                <w:rFonts w:asciiTheme="minorHAnsi" w:hAnsiTheme="minorHAnsi" w:cs="Arial"/>
+                <w:sz w:val="22"/>
+                <w:szCs w:val="22"/>
+              </w:rPr>
+              <w:t>Fin del caso de uso.</w:t>
+            </w:r>
           </w:p>
         </w:tc>
         <w:tc>
@@ -1524,61 +1546,27 @@
         </w:trPr>
         <w:tc>
           <w:tcPr>
-            <w:tcW w:w="637" w:type="dxa"/>
-          </w:tcPr>
-          <w:p>
-            <w:pPr>
-              <w:jc w:val="center"/>
-              <w:rPr>
-                <w:rFonts w:asciiTheme="minorHAnsi" w:hAnsiTheme="minorHAnsi" w:cs="Arial"/>
-                <w:sz w:val="22"/>
-                <w:szCs w:val="22"/>
-              </w:rPr>
-            </w:pPr>
-          </w:p>
-        </w:tc>
-        <w:tc>
-          <w:tcPr>
-            <w:tcW w:w="1418" w:type="dxa"/>
-          </w:tcPr>
-          <w:p>
-            <w:pPr>
-              <w:jc w:val="center"/>
-              <w:rPr>
-                <w:rFonts w:asciiTheme="minorHAnsi" w:hAnsiTheme="minorHAnsi" w:cs="Arial"/>
-                <w:sz w:val="22"/>
-                <w:szCs w:val="22"/>
-              </w:rPr>
-            </w:pPr>
-          </w:p>
-        </w:tc>
-        <w:tc>
-          <w:tcPr>
-            <w:tcW w:w="5528" w:type="dxa"/>
-            <w:gridSpan w:val="2"/>
-          </w:tcPr>
-          <w:p>
-            <w:pPr>
-              <w:rPr>
-                <w:rFonts w:asciiTheme="minorHAnsi" w:hAnsiTheme="minorHAnsi" w:cs="Arial"/>
-                <w:sz w:val="22"/>
-                <w:szCs w:val="22"/>
-              </w:rPr>
-            </w:pPr>
-          </w:p>
-        </w:tc>
-        <w:tc>
-          <w:tcPr>
-            <w:tcW w:w="1061" w:type="dxa"/>
-          </w:tcPr>
-          <w:p>
-            <w:pPr>
-              <w:rPr>
-                <w:rFonts w:asciiTheme="minorHAnsi" w:hAnsiTheme="minorHAnsi" w:cs="Arial"/>
-                <w:sz w:val="22"/>
-                <w:szCs w:val="22"/>
-              </w:rPr>
-            </w:pPr>
+            <w:tcW w:w="8644" w:type="dxa"/>
+            <w:gridSpan w:val="5"/>
+          </w:tcPr>
+          <w:p>
+            <w:pPr>
+              <w:rPr>
+                <w:rFonts w:asciiTheme="minorHAnsi" w:hAnsiTheme="minorHAnsi" w:cs="Arial"/>
+                <w:b/>
+                <w:sz w:val="22"/>
+                <w:szCs w:val="22"/>
+              </w:rPr>
+            </w:pPr>
+            <w:r>
+              <w:rPr>
+                <w:rFonts w:asciiTheme="minorHAnsi" w:hAnsiTheme="minorHAnsi" w:cs="Arial"/>
+                <w:b/>
+                <w:sz w:val="22"/>
+                <w:szCs w:val="22"/>
+              </w:rPr>
+              <w:t>A1 – Se identifica que el rol del usuario ingresado es Asesor</w:t>
+            </w:r>
           </w:p>
         </w:tc>
       </w:tr>
@@ -1589,31 +1577,49 @@
         <w:tc>
           <w:tcPr>
             <w:tcW w:w="637" w:type="dxa"/>
-          </w:tcPr>
-          <w:p>
-            <w:pPr>
-              <w:jc w:val="center"/>
-              <w:rPr>
-                <w:rFonts w:asciiTheme="minorHAnsi" w:hAnsiTheme="minorHAnsi" w:cs="Arial"/>
-                <w:sz w:val="22"/>
-                <w:szCs w:val="22"/>
-              </w:rPr>
-            </w:pPr>
+            <w:vAlign w:val="center"/>
+          </w:tcPr>
+          <w:p>
+            <w:pPr>
+              <w:jc w:val="center"/>
+              <w:rPr>
+                <w:rFonts w:asciiTheme="minorHAnsi" w:hAnsiTheme="minorHAnsi" w:cs="Arial"/>
+                <w:sz w:val="22"/>
+                <w:szCs w:val="22"/>
+              </w:rPr>
+            </w:pPr>
+            <w:r>
+              <w:rPr>
+                <w:rFonts w:asciiTheme="minorHAnsi" w:hAnsiTheme="minorHAnsi" w:cs="Arial"/>
+                <w:sz w:val="22"/>
+                <w:szCs w:val="22"/>
+              </w:rPr>
+              <w:t>1</w:t>
+            </w:r>
           </w:p>
         </w:tc>
         <w:tc>
           <w:tcPr>
             <w:tcW w:w="1418" w:type="dxa"/>
-          </w:tcPr>
-          <w:p>
-            <w:pPr>
-              <w:jc w:val="center"/>
-              <w:rPr>
-                <w:rFonts w:asciiTheme="minorHAnsi" w:hAnsiTheme="minorHAnsi" w:cs="Arial"/>
-                <w:sz w:val="22"/>
-                <w:szCs w:val="22"/>
-              </w:rPr>
-            </w:pPr>
+            <w:vAlign w:val="center"/>
+          </w:tcPr>
+          <w:p>
+            <w:pPr>
+              <w:jc w:val="center"/>
+              <w:rPr>
+                <w:rFonts w:asciiTheme="minorHAnsi" w:hAnsiTheme="minorHAnsi" w:cs="Arial"/>
+                <w:sz w:val="22"/>
+                <w:szCs w:val="22"/>
+              </w:rPr>
+            </w:pPr>
+            <w:r>
+              <w:rPr>
+                <w:rFonts w:asciiTheme="minorHAnsi" w:hAnsiTheme="minorHAnsi" w:cs="Arial"/>
+                <w:sz w:val="22"/>
+                <w:szCs w:val="22"/>
+              </w:rPr>
+              <w:t>Sistema</w:t>
+            </w:r>
           </w:p>
         </w:tc>
         <w:tc>
@@ -1629,14 +1635,24 @@
                 <w:szCs w:val="22"/>
               </w:rPr>
             </w:pPr>
+            <w:r>
+              <w:rPr>
+                <w:rFonts w:asciiTheme="minorHAnsi" w:hAnsiTheme="minorHAnsi" w:cs="Arial"/>
+                <w:sz w:val="22"/>
+                <w:szCs w:val="22"/>
+              </w:rPr>
+              <w:t>Se muestra la “vista de asesor” del sitio</w:t>
+            </w:r>
           </w:p>
         </w:tc>
         <w:tc>
           <w:tcPr>
             <w:tcW w:w="1061" w:type="dxa"/>
-          </w:tcPr>
-          <w:p>
-            <w:pPr>
+            <w:vAlign w:val="center"/>
+          </w:tcPr>
+          <w:p>
+            <w:pPr>
+              <w:jc w:val="center"/>
               <w:rPr>
                 <w:rFonts w:asciiTheme="minorHAnsi" w:hAnsiTheme="minorHAnsi" w:cs="Arial"/>
                 <w:sz w:val="22"/>
@@ -1652,306 +1668,66 @@
         </w:trPr>
         <w:tc>
           <w:tcPr>
-            <w:tcW w:w="8644" w:type="dxa"/>
-            <w:gridSpan w:val="5"/>
-            <w:shd w:val="clear" w:color="auto" w:fill="5F497A" w:themeFill="accent4" w:themeFillShade="BF"/>
-            <w:vAlign w:val="center"/>
-          </w:tcPr>
-          <w:p>
-            <w:pPr>
-              <w:jc w:val="center"/>
-              <w:rPr>
-                <w:rFonts w:asciiTheme="minorHAnsi" w:hAnsiTheme="minorHAnsi" w:cs="Arial"/>
-                <w:b/>
-                <w:bCs/>
-                <w:color w:val="FFFFFF" w:themeColor="background1"/>
-                <w:sz w:val="22"/>
-                <w:szCs w:val="22"/>
-              </w:rPr>
-            </w:pPr>
-            <w:r>
-              <w:rPr>
-                <w:rFonts w:asciiTheme="minorHAnsi" w:hAnsiTheme="minorHAnsi" w:cs="Arial"/>
-                <w:b/>
-                <w:bCs/>
-                <w:color w:val="FFFFFF" w:themeColor="background1"/>
-                <w:sz w:val="22"/>
-                <w:szCs w:val="22"/>
-              </w:rPr>
-              <w:t>FLUJOS DE EXCEPCIÓN</w:t>
-            </w:r>
-          </w:p>
-        </w:tc>
-      </w:tr>
-      <w:tr>
-        <w:trPr>
-          <w:cantSplit/>
-        </w:trPr>
-        <w:tc>
-          <w:tcPr>
             <w:tcW w:w="637" w:type="dxa"/>
-            <w:shd w:val="clear" w:color="auto" w:fill="E5DFEC" w:themeFill="accent4" w:themeFillTint="33"/>
-            <w:vAlign w:val="center"/>
-          </w:tcPr>
-          <w:p>
-            <w:pPr>
-              <w:jc w:val="center"/>
-              <w:rPr>
-                <w:rFonts w:asciiTheme="minorHAnsi" w:hAnsiTheme="minorHAnsi" w:cs="Arial"/>
-                <w:b/>
-                <w:bCs/>
-                <w:sz w:val="22"/>
-                <w:szCs w:val="22"/>
-              </w:rPr>
-            </w:pPr>
-            <w:r>
-              <w:rPr>
-                <w:rFonts w:asciiTheme="minorHAnsi" w:hAnsiTheme="minorHAnsi" w:cs="Arial"/>
-                <w:b/>
-                <w:bCs/>
-                <w:sz w:val="22"/>
-                <w:szCs w:val="22"/>
-              </w:rPr>
-              <w:lastRenderedPageBreak/>
-              <w:t>Paso</w:t>
-            </w:r>
-          </w:p>
-        </w:tc>
-        <w:tc>
-          <w:tcPr>
-            <w:tcW w:w="1418" w:type="dxa"/>
-            <w:shd w:val="clear" w:color="auto" w:fill="E5DFEC" w:themeFill="accent4" w:themeFillTint="33"/>
-            <w:vAlign w:val="center"/>
-          </w:tcPr>
-          <w:p>
-            <w:pPr>
-              <w:jc w:val="center"/>
-              <w:rPr>
-                <w:rFonts w:asciiTheme="minorHAnsi" w:hAnsiTheme="minorHAnsi" w:cs="Arial"/>
-                <w:sz w:val="22"/>
-                <w:szCs w:val="22"/>
-              </w:rPr>
-            </w:pPr>
-            <w:r>
-              <w:rPr>
-                <w:rFonts w:asciiTheme="minorHAnsi" w:hAnsiTheme="minorHAnsi" w:cs="Arial"/>
-                <w:b/>
-                <w:bCs/>
-                <w:sz w:val="22"/>
-                <w:szCs w:val="22"/>
-              </w:rPr>
-              <w:t>Act</w:t>
-            </w:r>
-            <w:bookmarkStart w:id="0" w:name="_GoBack"/>
-            <w:bookmarkEnd w:id="0"/>
-            <w:r>
-              <w:rPr>
-                <w:rFonts w:asciiTheme="minorHAnsi" w:hAnsiTheme="minorHAnsi" w:cs="Arial"/>
-                <w:b/>
-                <w:bCs/>
-                <w:sz w:val="22"/>
-                <w:szCs w:val="22"/>
-              </w:rPr>
-              <w:t>or</w:t>
-            </w:r>
-          </w:p>
-        </w:tc>
-        <w:tc>
-          <w:tcPr>
-            <w:tcW w:w="5528" w:type="dxa"/>
-            <w:gridSpan w:val="2"/>
-            <w:shd w:val="clear" w:color="auto" w:fill="E5DFEC" w:themeFill="accent4" w:themeFillTint="33"/>
-            <w:vAlign w:val="center"/>
-          </w:tcPr>
-          <w:p>
-            <w:pPr>
-              <w:jc w:val="center"/>
-              <w:rPr>
-                <w:rFonts w:asciiTheme="minorHAnsi" w:hAnsiTheme="minorHAnsi" w:cs="Arial"/>
-                <w:b/>
-                <w:sz w:val="22"/>
-                <w:szCs w:val="22"/>
-              </w:rPr>
-            </w:pPr>
-            <w:r>
-              <w:rPr>
-                <w:rFonts w:asciiTheme="minorHAnsi" w:hAnsiTheme="minorHAnsi" w:cs="Arial"/>
-                <w:b/>
-                <w:sz w:val="22"/>
-                <w:szCs w:val="22"/>
-              </w:rPr>
-              <w:t>Secuencia de eventos</w:t>
+            <w:vAlign w:val="center"/>
+          </w:tcPr>
+          <w:p>
+            <w:pPr>
+              <w:jc w:val="center"/>
+              <w:rPr>
+                <w:rFonts w:asciiTheme="minorHAnsi" w:hAnsiTheme="minorHAnsi" w:cs="Arial"/>
+                <w:sz w:val="22"/>
+                <w:szCs w:val="22"/>
+              </w:rPr>
+            </w:pPr>
+            <w:r>
+              <w:rPr>
+                <w:rFonts w:asciiTheme="minorHAnsi" w:hAnsiTheme="minorHAnsi" w:cs="Arial"/>
+                <w:sz w:val="22"/>
+                <w:szCs w:val="22"/>
+              </w:rPr>
+              <w:t>2</w:t>
+            </w:r>
+          </w:p>
+        </w:tc>
+        <w:tc>
+          <w:tcPr>
+            <w:tcW w:w="6946" w:type="dxa"/>
+            <w:gridSpan w:val="3"/>
+            <w:vAlign w:val="center"/>
+          </w:tcPr>
+          <w:p>
+            <w:pPr>
+              <w:rPr>
+                <w:rFonts w:asciiTheme="minorHAnsi" w:hAnsiTheme="minorHAnsi" w:cs="Arial"/>
+                <w:sz w:val="22"/>
+                <w:szCs w:val="22"/>
+              </w:rPr>
+            </w:pPr>
+            <w:r>
+              <w:rPr>
+                <w:rFonts w:asciiTheme="minorHAnsi" w:hAnsiTheme="minorHAnsi" w:cs="Arial"/>
+                <w:sz w:val="22"/>
+                <w:szCs w:val="22"/>
+              </w:rPr>
+              <w:t>Fin del caso de uso</w:t>
             </w:r>
           </w:p>
         </w:tc>
         <w:tc>
           <w:tcPr>
             <w:tcW w:w="1061" w:type="dxa"/>
-            <w:shd w:val="clear" w:color="auto" w:fill="E5DFEC" w:themeFill="accent4" w:themeFillTint="33"/>
-            <w:vAlign w:val="center"/>
-          </w:tcPr>
-          <w:p>
-            <w:pPr>
-              <w:jc w:val="center"/>
-              <w:rPr>
-                <w:rFonts w:asciiTheme="minorHAnsi" w:hAnsiTheme="minorHAnsi" w:cs="Arial"/>
-                <w:b/>
-                <w:bCs/>
-                <w:sz w:val="22"/>
-                <w:szCs w:val="22"/>
-              </w:rPr>
-            </w:pPr>
-            <w:r>
-              <w:rPr>
-                <w:rFonts w:asciiTheme="minorHAnsi" w:hAnsiTheme="minorHAnsi" w:cs="Arial"/>
-                <w:b/>
-                <w:bCs/>
-                <w:sz w:val="22"/>
-                <w:szCs w:val="22"/>
-              </w:rPr>
-              <w:t>Flujo Alterno o Excepción</w:t>
-            </w:r>
-          </w:p>
-        </w:tc>
-      </w:tr>
-      <w:tr>
-        <w:trPr>
-          <w:cantSplit/>
-        </w:trPr>
-        <w:tc>
-          <w:tcPr>
-            <w:tcW w:w="637" w:type="dxa"/>
-          </w:tcPr>
-          <w:p>
-            <w:pPr>
-              <w:jc w:val="center"/>
-              <w:rPr>
-                <w:rFonts w:asciiTheme="minorHAnsi" w:hAnsiTheme="minorHAnsi" w:cs="Arial"/>
-                <w:sz w:val="22"/>
-                <w:szCs w:val="22"/>
-              </w:rPr>
-            </w:pPr>
-          </w:p>
-        </w:tc>
-        <w:tc>
-          <w:tcPr>
-            <w:tcW w:w="1418" w:type="dxa"/>
-          </w:tcPr>
-          <w:p>
-            <w:pPr>
-              <w:jc w:val="center"/>
-              <w:rPr>
-                <w:rFonts w:asciiTheme="minorHAnsi" w:hAnsiTheme="minorHAnsi" w:cs="Arial"/>
-                <w:sz w:val="22"/>
-                <w:szCs w:val="22"/>
-              </w:rPr>
-            </w:pPr>
-          </w:p>
-        </w:tc>
-        <w:tc>
-          <w:tcPr>
-            <w:tcW w:w="5528" w:type="dxa"/>
-            <w:gridSpan w:val="2"/>
-          </w:tcPr>
-          <w:p>
-            <w:pPr>
-              <w:rPr>
-                <w:rFonts w:asciiTheme="minorHAnsi" w:hAnsiTheme="minorHAnsi" w:cs="Arial"/>
-                <w:sz w:val="22"/>
-                <w:szCs w:val="22"/>
-              </w:rPr>
-            </w:pPr>
-          </w:p>
-        </w:tc>
-        <w:tc>
-          <w:tcPr>
-            <w:tcW w:w="1061" w:type="dxa"/>
-          </w:tcPr>
-          <w:p>
-            <w:pPr>
-              <w:rPr>
-                <w:rFonts w:asciiTheme="minorHAnsi" w:hAnsiTheme="minorHAnsi" w:cs="Arial"/>
-                <w:sz w:val="22"/>
-                <w:szCs w:val="22"/>
-              </w:rPr>
-            </w:pPr>
-          </w:p>
-        </w:tc>
-      </w:tr>
-      <w:tr>
-        <w:trPr>
-          <w:cantSplit/>
-        </w:trPr>
-        <w:tc>
-          <w:tcPr>
-            <w:tcW w:w="8644" w:type="dxa"/>
-            <w:gridSpan w:val="5"/>
-          </w:tcPr>
-          <w:p>
-            <w:pPr>
-              <w:rPr>
-                <w:rFonts w:asciiTheme="minorHAnsi" w:hAnsiTheme="minorHAnsi" w:cs="Arial"/>
-                <w:sz w:val="22"/>
-                <w:szCs w:val="22"/>
-              </w:rPr>
-            </w:pPr>
-          </w:p>
-        </w:tc>
-      </w:tr>
-      <w:tr>
-        <w:trPr>
-          <w:cantSplit/>
-        </w:trPr>
-        <w:tc>
-          <w:tcPr>
-            <w:tcW w:w="2881" w:type="dxa"/>
-            <w:gridSpan w:val="3"/>
-            <w:shd w:val="clear" w:color="auto" w:fill="E5DFEC" w:themeFill="accent4" w:themeFillTint="33"/>
-            <w:vAlign w:val="center"/>
-          </w:tcPr>
-          <w:p>
-            <w:pPr>
-              <w:rPr>
-                <w:rFonts w:asciiTheme="minorHAnsi" w:hAnsiTheme="minorHAnsi" w:cs="Arial"/>
-                <w:b/>
-                <w:bCs/>
-                <w:sz w:val="22"/>
-                <w:szCs w:val="22"/>
-              </w:rPr>
-            </w:pPr>
-            <w:r>
-              <w:rPr>
-                <w:rFonts w:asciiTheme="minorHAnsi" w:hAnsiTheme="minorHAnsi" w:cs="Arial"/>
-                <w:b/>
-                <w:bCs/>
-                <w:sz w:val="22"/>
-                <w:szCs w:val="22"/>
-              </w:rPr>
-              <w:t>Postcondición</w:t>
-            </w:r>
-          </w:p>
-        </w:tc>
-        <w:tc>
-          <w:tcPr>
-            <w:tcW w:w="5763" w:type="dxa"/>
-            <w:gridSpan w:val="2"/>
-          </w:tcPr>
-          <w:p>
-            <w:pPr>
-              <w:rPr>
-                <w:rFonts w:asciiTheme="minorHAnsi" w:hAnsiTheme="minorHAnsi" w:cs="Arial"/>
-                <w:sz w:val="22"/>
-                <w:szCs w:val="22"/>
-              </w:rPr>
-            </w:pPr>
-            <w:r>
-              <w:rPr>
-                <w:rFonts w:asciiTheme="minorHAnsi" w:hAnsiTheme="minorHAnsi" w:cs="Arial"/>
-                <w:sz w:val="22"/>
-                <w:szCs w:val="22"/>
-              </w:rPr>
-              <w:t>El usuario ingresa y visualiza las opciones disponibles para su rol.</w:t>
-            </w:r>
+            <w:vAlign w:val="center"/>
+          </w:tcPr>
+          <w:p>
+            <w:pPr>
+              <w:jc w:val="center"/>
+              <w:rPr>
+                <w:rFonts w:asciiTheme="minorHAnsi" w:hAnsiTheme="minorHAnsi" w:cs="Arial"/>
+                <w:sz w:val="22"/>
+                <w:szCs w:val="22"/>
+              </w:rPr>
+            </w:pPr>
           </w:p>
         </w:tc>
       </w:tr>
@@ -1983,6 +1759,477 @@
         </w:rPr>
       </w:pPr>
     </w:p>
+    <w:tbl>
+      <w:tblPr>
+        <w:tblW w:w="0" w:type="auto"/>
+        <w:tblBorders>
+          <w:top w:val="single" w:sz="4" w:space="0" w:color="A6A6A6" w:themeColor="background1" w:themeShade="A6"/>
+          <w:left w:val="single" w:sz="4" w:space="0" w:color="A6A6A6" w:themeColor="background1" w:themeShade="A6"/>
+          <w:bottom w:val="single" w:sz="4" w:space="0" w:color="A6A6A6" w:themeColor="background1" w:themeShade="A6"/>
+          <w:right w:val="single" w:sz="4" w:space="0" w:color="A6A6A6" w:themeColor="background1" w:themeShade="A6"/>
+          <w:insideH w:val="single" w:sz="4" w:space="0" w:color="A6A6A6" w:themeColor="background1" w:themeShade="A6"/>
+          <w:insideV w:val="single" w:sz="4" w:space="0" w:color="A6A6A6" w:themeColor="background1" w:themeShade="A6"/>
+        </w:tblBorders>
+        <w:tblLayout w:type="fixed"/>
+        <w:tblCellMar>
+          <w:left w:w="70" w:type="dxa"/>
+          <w:right w:w="70" w:type="dxa"/>
+        </w:tblCellMar>
+        <w:tblLook w:val="0000"/>
+      </w:tblPr>
+      <w:tblGrid>
+        <w:gridCol w:w="637"/>
+        <w:gridCol w:w="1418"/>
+        <w:gridCol w:w="826"/>
+        <w:gridCol w:w="4702"/>
+        <w:gridCol w:w="1061"/>
+      </w:tblGrid>
+      <w:tr>
+        <w:trPr>
+          <w:cantSplit/>
+        </w:trPr>
+        <w:tc>
+          <w:tcPr>
+            <w:tcW w:w="8644" w:type="dxa"/>
+            <w:gridSpan w:val="5"/>
+            <w:shd w:val="clear" w:color="auto" w:fill="5F497A" w:themeFill="accent4" w:themeFillShade="BF"/>
+            <w:vAlign w:val="center"/>
+          </w:tcPr>
+          <w:p>
+            <w:pPr>
+              <w:jc w:val="center"/>
+              <w:rPr>
+                <w:rFonts w:asciiTheme="minorHAnsi" w:hAnsiTheme="minorHAnsi" w:cs="Arial"/>
+                <w:b/>
+                <w:bCs/>
+                <w:color w:val="FFFFFF" w:themeColor="background1"/>
+                <w:sz w:val="22"/>
+                <w:szCs w:val="22"/>
+              </w:rPr>
+            </w:pPr>
+            <w:r>
+              <w:rPr>
+                <w:rFonts w:asciiTheme="minorHAnsi" w:hAnsiTheme="minorHAnsi" w:cs="Arial"/>
+                <w:b/>
+                <w:bCs/>
+                <w:color w:val="FFFFFF" w:themeColor="background1"/>
+                <w:sz w:val="22"/>
+                <w:szCs w:val="22"/>
+              </w:rPr>
+              <w:lastRenderedPageBreak/>
+              <w:t>FLUJOS DE EXCEPCIÓN</w:t>
+            </w:r>
+          </w:p>
+        </w:tc>
+      </w:tr>
+      <w:tr>
+        <w:trPr>
+          <w:cantSplit/>
+        </w:trPr>
+        <w:tc>
+          <w:tcPr>
+            <w:tcW w:w="637" w:type="dxa"/>
+            <w:shd w:val="clear" w:color="auto" w:fill="E5DFEC" w:themeFill="accent4" w:themeFillTint="33"/>
+            <w:vAlign w:val="center"/>
+          </w:tcPr>
+          <w:p>
+            <w:pPr>
+              <w:jc w:val="center"/>
+              <w:rPr>
+                <w:rFonts w:asciiTheme="minorHAnsi" w:hAnsiTheme="minorHAnsi" w:cs="Arial"/>
+                <w:b/>
+                <w:bCs/>
+                <w:sz w:val="22"/>
+                <w:szCs w:val="22"/>
+              </w:rPr>
+            </w:pPr>
+            <w:r>
+              <w:rPr>
+                <w:rFonts w:asciiTheme="minorHAnsi" w:hAnsiTheme="minorHAnsi" w:cs="Arial"/>
+                <w:b/>
+                <w:bCs/>
+                <w:sz w:val="22"/>
+                <w:szCs w:val="22"/>
+              </w:rPr>
+              <w:t>Paso</w:t>
+            </w:r>
+          </w:p>
+        </w:tc>
+        <w:tc>
+          <w:tcPr>
+            <w:tcW w:w="1418" w:type="dxa"/>
+            <w:shd w:val="clear" w:color="auto" w:fill="E5DFEC" w:themeFill="accent4" w:themeFillTint="33"/>
+            <w:vAlign w:val="center"/>
+          </w:tcPr>
+          <w:p>
+            <w:pPr>
+              <w:jc w:val="center"/>
+              <w:rPr>
+                <w:rFonts w:asciiTheme="minorHAnsi" w:hAnsiTheme="minorHAnsi" w:cs="Arial"/>
+                <w:sz w:val="22"/>
+                <w:szCs w:val="22"/>
+              </w:rPr>
+            </w:pPr>
+            <w:r>
+              <w:rPr>
+                <w:rFonts w:asciiTheme="minorHAnsi" w:hAnsiTheme="minorHAnsi" w:cs="Arial"/>
+                <w:b/>
+                <w:bCs/>
+                <w:sz w:val="22"/>
+                <w:szCs w:val="22"/>
+              </w:rPr>
+              <w:t>Act</w:t>
+            </w:r>
+            <w:bookmarkStart w:id="0" w:name="_GoBack"/>
+            <w:bookmarkEnd w:id="0"/>
+            <w:r>
+              <w:rPr>
+                <w:rFonts w:asciiTheme="minorHAnsi" w:hAnsiTheme="minorHAnsi" w:cs="Arial"/>
+                <w:b/>
+                <w:bCs/>
+                <w:sz w:val="22"/>
+                <w:szCs w:val="22"/>
+              </w:rPr>
+              <w:t>or</w:t>
+            </w:r>
+          </w:p>
+        </w:tc>
+        <w:tc>
+          <w:tcPr>
+            <w:tcW w:w="5528" w:type="dxa"/>
+            <w:gridSpan w:val="2"/>
+            <w:shd w:val="clear" w:color="auto" w:fill="E5DFEC" w:themeFill="accent4" w:themeFillTint="33"/>
+            <w:vAlign w:val="center"/>
+          </w:tcPr>
+          <w:p>
+            <w:pPr>
+              <w:jc w:val="center"/>
+              <w:rPr>
+                <w:rFonts w:asciiTheme="minorHAnsi" w:hAnsiTheme="minorHAnsi" w:cs="Arial"/>
+                <w:b/>
+                <w:sz w:val="22"/>
+                <w:szCs w:val="22"/>
+              </w:rPr>
+            </w:pPr>
+            <w:r>
+              <w:rPr>
+                <w:rFonts w:asciiTheme="minorHAnsi" w:hAnsiTheme="minorHAnsi" w:cs="Arial"/>
+                <w:b/>
+                <w:sz w:val="22"/>
+                <w:szCs w:val="22"/>
+              </w:rPr>
+              <w:t>Secuencia de eventos</w:t>
+            </w:r>
+          </w:p>
+        </w:tc>
+        <w:tc>
+          <w:tcPr>
+            <w:tcW w:w="1061" w:type="dxa"/>
+            <w:shd w:val="clear" w:color="auto" w:fill="E5DFEC" w:themeFill="accent4" w:themeFillTint="33"/>
+            <w:vAlign w:val="center"/>
+          </w:tcPr>
+          <w:p>
+            <w:pPr>
+              <w:jc w:val="center"/>
+              <w:rPr>
+                <w:rFonts w:asciiTheme="minorHAnsi" w:hAnsiTheme="minorHAnsi" w:cs="Arial"/>
+                <w:b/>
+                <w:bCs/>
+                <w:sz w:val="22"/>
+                <w:szCs w:val="22"/>
+              </w:rPr>
+            </w:pPr>
+            <w:r>
+              <w:rPr>
+                <w:rFonts w:asciiTheme="minorHAnsi" w:hAnsiTheme="minorHAnsi" w:cs="Arial"/>
+                <w:b/>
+                <w:bCs/>
+                <w:sz w:val="22"/>
+                <w:szCs w:val="22"/>
+              </w:rPr>
+              <w:t>Flujo Alterno o Excepción</w:t>
+            </w:r>
+          </w:p>
+        </w:tc>
+      </w:tr>
+      <w:tr>
+        <w:trPr>
+          <w:cantSplit/>
+        </w:trPr>
+        <w:tc>
+          <w:tcPr>
+            <w:tcW w:w="8644" w:type="dxa"/>
+            <w:gridSpan w:val="5"/>
+          </w:tcPr>
+          <w:p>
+            <w:pPr>
+              <w:rPr>
+                <w:rFonts w:asciiTheme="minorHAnsi" w:hAnsiTheme="minorHAnsi" w:cs="Arial"/>
+                <w:b/>
+                <w:sz w:val="22"/>
+                <w:szCs w:val="22"/>
+              </w:rPr>
+            </w:pPr>
+            <w:r>
+              <w:rPr>
+                <w:rFonts w:asciiTheme="minorHAnsi" w:hAnsiTheme="minorHAnsi" w:cs="Arial"/>
+                <w:b/>
+                <w:sz w:val="22"/>
+                <w:szCs w:val="22"/>
+              </w:rPr>
+              <w:t>E1 – El sistema detecta que la identificación o contraseña no son válidos</w:t>
+            </w:r>
+          </w:p>
+        </w:tc>
+      </w:tr>
+      <w:tr>
+        <w:trPr>
+          <w:cantSplit/>
+        </w:trPr>
+        <w:tc>
+          <w:tcPr>
+            <w:tcW w:w="637" w:type="dxa"/>
+          </w:tcPr>
+          <w:p>
+            <w:pPr>
+              <w:jc w:val="center"/>
+              <w:rPr>
+                <w:rFonts w:asciiTheme="minorHAnsi" w:hAnsiTheme="minorHAnsi" w:cs="Arial"/>
+                <w:sz w:val="22"/>
+                <w:szCs w:val="22"/>
+              </w:rPr>
+            </w:pPr>
+            <w:r>
+              <w:rPr>
+                <w:rFonts w:asciiTheme="minorHAnsi" w:hAnsiTheme="minorHAnsi" w:cs="Arial"/>
+                <w:sz w:val="22"/>
+                <w:szCs w:val="22"/>
+              </w:rPr>
+              <w:t>1</w:t>
+            </w:r>
+          </w:p>
+        </w:tc>
+        <w:tc>
+          <w:tcPr>
+            <w:tcW w:w="1418" w:type="dxa"/>
+          </w:tcPr>
+          <w:p>
+            <w:pPr>
+              <w:jc w:val="center"/>
+              <w:rPr>
+                <w:rFonts w:asciiTheme="minorHAnsi" w:hAnsiTheme="minorHAnsi" w:cs="Arial"/>
+                <w:sz w:val="22"/>
+                <w:szCs w:val="22"/>
+              </w:rPr>
+            </w:pPr>
+            <w:r>
+              <w:rPr>
+                <w:rFonts w:asciiTheme="minorHAnsi" w:hAnsiTheme="minorHAnsi" w:cs="Arial"/>
+                <w:sz w:val="22"/>
+                <w:szCs w:val="22"/>
+              </w:rPr>
+              <w:t>Sistema</w:t>
+            </w:r>
+          </w:p>
+        </w:tc>
+        <w:tc>
+          <w:tcPr>
+            <w:tcW w:w="5528" w:type="dxa"/>
+            <w:gridSpan w:val="2"/>
+          </w:tcPr>
+          <w:p>
+            <w:pPr>
+              <w:rPr>
+                <w:rFonts w:asciiTheme="minorHAnsi" w:hAnsiTheme="minorHAnsi" w:cs="Arial"/>
+                <w:sz w:val="22"/>
+                <w:szCs w:val="22"/>
+              </w:rPr>
+            </w:pPr>
+            <w:r>
+              <w:rPr>
+                <w:rFonts w:asciiTheme="minorHAnsi" w:hAnsiTheme="minorHAnsi" w:cs="Arial"/>
+                <w:sz w:val="22"/>
+                <w:szCs w:val="22"/>
+              </w:rPr>
+              <w:t>Se muestra una notificación de error con el mensaje “Usuario no encontrado”</w:t>
+            </w:r>
+          </w:p>
+        </w:tc>
+        <w:tc>
+          <w:tcPr>
+            <w:tcW w:w="1061" w:type="dxa"/>
+          </w:tcPr>
+          <w:p>
+            <w:pPr>
+              <w:rPr>
+                <w:rFonts w:asciiTheme="minorHAnsi" w:hAnsiTheme="minorHAnsi" w:cs="Arial"/>
+                <w:sz w:val="22"/>
+                <w:szCs w:val="22"/>
+              </w:rPr>
+            </w:pPr>
+          </w:p>
+        </w:tc>
+      </w:tr>
+      <w:tr>
+        <w:trPr>
+          <w:cantSplit/>
+        </w:trPr>
+        <w:tc>
+          <w:tcPr>
+            <w:tcW w:w="637" w:type="dxa"/>
+          </w:tcPr>
+          <w:p>
+            <w:pPr>
+              <w:jc w:val="center"/>
+              <w:rPr>
+                <w:rFonts w:asciiTheme="minorHAnsi" w:hAnsiTheme="minorHAnsi" w:cs="Arial"/>
+                <w:sz w:val="22"/>
+                <w:szCs w:val="22"/>
+              </w:rPr>
+            </w:pPr>
+            <w:r>
+              <w:rPr>
+                <w:rFonts w:asciiTheme="minorHAnsi" w:hAnsiTheme="minorHAnsi" w:cs="Arial"/>
+                <w:sz w:val="22"/>
+                <w:szCs w:val="22"/>
+              </w:rPr>
+              <w:t>2</w:t>
+            </w:r>
+          </w:p>
+        </w:tc>
+        <w:tc>
+          <w:tcPr>
+            <w:tcW w:w="6946" w:type="dxa"/>
+            <w:gridSpan w:val="3"/>
+          </w:tcPr>
+          <w:p>
+            <w:pPr>
+              <w:rPr>
+                <w:rFonts w:asciiTheme="minorHAnsi" w:hAnsiTheme="minorHAnsi" w:cs="Arial"/>
+                <w:sz w:val="22"/>
+                <w:szCs w:val="22"/>
+              </w:rPr>
+            </w:pPr>
+            <w:r>
+              <w:rPr>
+                <w:rFonts w:asciiTheme="minorHAnsi" w:hAnsiTheme="minorHAnsi" w:cs="Arial"/>
+                <w:sz w:val="22"/>
+                <w:szCs w:val="22"/>
+              </w:rPr>
+              <w:t xml:space="preserve">Se retorna al paso 2 del </w:t>
+            </w:r>
+            <w:r>
+              <w:rPr>
+                <w:rFonts w:asciiTheme="minorHAnsi" w:hAnsiTheme="minorHAnsi" w:cs="Arial"/>
+                <w:sz w:val="22"/>
+                <w:szCs w:val="22"/>
+              </w:rPr>
+              <w:t>flujo básico</w:t>
+            </w:r>
+          </w:p>
+        </w:tc>
+        <w:tc>
+          <w:tcPr>
+            <w:tcW w:w="1061" w:type="dxa"/>
+          </w:tcPr>
+          <w:p>
+            <w:pPr>
+              <w:rPr>
+                <w:rFonts w:asciiTheme="minorHAnsi" w:hAnsiTheme="minorHAnsi" w:cs="Arial"/>
+                <w:sz w:val="22"/>
+                <w:szCs w:val="22"/>
+              </w:rPr>
+            </w:pPr>
+          </w:p>
+        </w:tc>
+      </w:tr>
+      <w:tr>
+        <w:trPr>
+          <w:cantSplit/>
+        </w:trPr>
+        <w:tc>
+          <w:tcPr>
+            <w:tcW w:w="8644" w:type="dxa"/>
+            <w:gridSpan w:val="5"/>
+          </w:tcPr>
+          <w:p>
+            <w:pPr>
+              <w:rPr>
+                <w:rFonts w:asciiTheme="minorHAnsi" w:hAnsiTheme="minorHAnsi" w:cs="Arial"/>
+                <w:sz w:val="22"/>
+                <w:szCs w:val="22"/>
+              </w:rPr>
+            </w:pPr>
+          </w:p>
+        </w:tc>
+      </w:tr>
+      <w:tr>
+        <w:trPr>
+          <w:cantSplit/>
+        </w:trPr>
+        <w:tc>
+          <w:tcPr>
+            <w:tcW w:w="2881" w:type="dxa"/>
+            <w:gridSpan w:val="3"/>
+            <w:shd w:val="clear" w:color="auto" w:fill="E5DFEC" w:themeFill="accent4" w:themeFillTint="33"/>
+            <w:vAlign w:val="center"/>
+          </w:tcPr>
+          <w:p>
+            <w:pPr>
+              <w:rPr>
+                <w:rFonts w:asciiTheme="minorHAnsi" w:hAnsiTheme="minorHAnsi" w:cs="Arial"/>
+                <w:b/>
+                <w:bCs/>
+                <w:sz w:val="22"/>
+                <w:szCs w:val="22"/>
+              </w:rPr>
+            </w:pPr>
+            <w:r>
+              <w:rPr>
+                <w:rFonts w:asciiTheme="minorHAnsi" w:hAnsiTheme="minorHAnsi" w:cs="Arial"/>
+                <w:b/>
+                <w:bCs/>
+                <w:sz w:val="22"/>
+                <w:szCs w:val="22"/>
+              </w:rPr>
+              <w:t>Postcondición</w:t>
+            </w:r>
+          </w:p>
+        </w:tc>
+        <w:tc>
+          <w:tcPr>
+            <w:tcW w:w="5763" w:type="dxa"/>
+            <w:gridSpan w:val="2"/>
+          </w:tcPr>
+          <w:p>
+            <w:pPr>
+              <w:rPr>
+                <w:rFonts w:asciiTheme="minorHAnsi" w:hAnsiTheme="minorHAnsi" w:cs="Arial"/>
+                <w:sz w:val="22"/>
+                <w:szCs w:val="22"/>
+              </w:rPr>
+            </w:pPr>
+            <w:r>
+              <w:rPr>
+                <w:rFonts w:asciiTheme="minorHAnsi" w:hAnsiTheme="minorHAnsi" w:cs="Arial"/>
+                <w:sz w:val="22"/>
+                <w:szCs w:val="22"/>
+              </w:rPr>
+              <w:t>El usuario ingresa y visualiza las opciones disponibles para su rol.</w:t>
+            </w:r>
+          </w:p>
+        </w:tc>
+      </w:tr>
+    </w:tbl>
+    <w:p>
+      <w:pPr>
+        <w:rPr>
+          <w:rFonts w:asciiTheme="minorHAnsi" w:hAnsiTheme="minorHAnsi" w:cs="Arial"/>
+          <w:sz w:val="22"/>
+          <w:szCs w:val="22"/>
+        </w:rPr>
+      </w:pPr>
+    </w:p>
     <w:sectPr>
       <w:pgSz w:w="11906" w:h="16838"/>
       <w:pgMar w:top="1797" w:right="1701" w:bottom="1417" w:left="1701" w:header="708" w:footer="708" w:gutter="0"/>
@@ -1994,8 +2241,8 @@
 </file>
 
 <file path=word/numbering.xml><?xml version="1.0" encoding="utf-8"?>
-<w:numbering xmlns:wpc="http://schemas.microsoft.com/office/word/2010/wordprocessingCanvas" xmlns:cx="http://schemas.microsoft.com/office/drawing/2014/chartex" xmlns:mc="http://schemas.openxmlformats.org/markup-compatibility/2006" xmlns:o="urn:schemas-microsoft-com:office:office" xmlns:r="http://schemas.openxmlformats.org/officeDocument/2006/relationships" xmlns:m="http://schemas.openxmlformats.org/officeDocument/2006/math" xmlns:v="urn:schemas-microsoft-com:vml" xmlns:wp14="http://schemas.microsoft.com/office/word/2010/wordprocessingDrawing" xmlns:wp="http://schemas.openxmlformats.org/drawingml/2006/wordprocessingDrawing" xmlns:w10="urn:schemas-microsoft-com:office:word" xmlns:w="http://schemas.openxmlformats.org/wordprocessingml/2006/main" xmlns:w14="http://schemas.microsoft.com/office/word/2010/wordml" xmlns:w15="http://schemas.microsoft.com/office/word/2012/wordml" xmlns:w16se="http://schemas.microsoft.com/office/word/2015/wordml/symex" xmlns:wpg="http://schemas.microsoft.com/office/word/2010/wordprocessingGroup" xmlns:wpi="http://schemas.microsoft.com/office/word/2010/wordprocessingInk" xmlns:wne="http://schemas.microsoft.com/office/word/2006/wordml" xmlns:wps="http://schemas.microsoft.com/office/word/2010/wordprocessingShape" mc:Ignorable="w14 w15 w16se wp14">
-  <w:abstractNum w:abstractNumId="0" w15:restartNumberingAfterBreak="0">
+<w:numbering xmlns:ve="http://schemas.openxmlformats.org/markup-compatibility/2006" xmlns:o="urn:schemas-microsoft-com:office:office" xmlns:r="http://schemas.openxmlformats.org/officeDocument/2006/relationships" xmlns:m="http://schemas.openxmlformats.org/officeDocument/2006/math" xmlns:v="urn:schemas-microsoft-com:vml" xmlns:wp="http://schemas.openxmlformats.org/drawingml/2006/wordprocessingDrawing" xmlns:w10="urn:schemas-microsoft-com:office:word" xmlns:w="http://schemas.openxmlformats.org/wordprocessingml/2006/main" xmlns:wne="http://schemas.microsoft.com/office/word/2006/wordml">
+  <w:abstractNum w:abstractNumId="0">
     <w:nsid w:val="32214E5F"/>
     <w:multiLevelType w:val="hybridMultilevel"/>
     <w:tmpl w:val="C986907C"/>
@@ -2107,7 +2354,7 @@
       </w:rPr>
     </w:lvl>
   </w:abstractNum>
-  <w:abstractNum w:abstractNumId="1" w15:restartNumberingAfterBreak="0">
+  <w:abstractNum w:abstractNumId="1">
     <w:nsid w:val="638C4145"/>
     <w:multiLevelType w:val="hybridMultilevel"/>
     <w:tmpl w:val="EA4044A0"/>
@@ -2229,7 +2476,7 @@
 </file>
 
 <file path=word/styles.xml><?xml version="1.0" encoding="utf-8"?>
-<w:styles xmlns:mc="http://schemas.openxmlformats.org/markup-compatibility/2006" xmlns:r="http://schemas.openxmlformats.org/officeDocument/2006/relationships" xmlns:w="http://schemas.openxmlformats.org/wordprocessingml/2006/main" xmlns:w14="http://schemas.microsoft.com/office/word/2010/wordml" xmlns:w15="http://schemas.microsoft.com/office/word/2012/wordml" xmlns:w16se="http://schemas.microsoft.com/office/word/2015/wordml/symex" mc:Ignorable="w14 w15 w16se">
+<w:styles xmlns:r="http://schemas.openxmlformats.org/officeDocument/2006/relationships" xmlns:w="http://schemas.openxmlformats.org/wordprocessingml/2006/main">
   <w:docDefaults>
     <w:rPrDefault>
       <w:rPr>
@@ -2239,378 +2486,144 @@
     </w:rPrDefault>
     <w:pPrDefault/>
   </w:docDefaults>
-  <w:latentStyles w:defLockedState="0" w:defUIPriority="99" w:defSemiHidden="0" w:defUnhideWhenUsed="0" w:defQFormat="0" w:count="371">
-    <w:lsdException w:name="Normal" w:uiPriority="0" w:qFormat="1"/>
-    <w:lsdException w:name="heading 1" w:uiPriority="9" w:qFormat="1"/>
-    <w:lsdException w:name="heading 2" w:semiHidden="1" w:uiPriority="9" w:unhideWhenUsed="1" w:qFormat="1"/>
-    <w:lsdException w:name="heading 3" w:semiHidden="1" w:uiPriority="9" w:unhideWhenUsed="1" w:qFormat="1"/>
-    <w:lsdException w:name="heading 4" w:semiHidden="1" w:uiPriority="9" w:unhideWhenUsed="1" w:qFormat="1"/>
-    <w:lsdException w:name="heading 5" w:semiHidden="1" w:uiPriority="9" w:unhideWhenUsed="1" w:qFormat="1"/>
-    <w:lsdException w:name="heading 6" w:semiHidden="1" w:uiPriority="9" w:unhideWhenUsed="1" w:qFormat="1"/>
-    <w:lsdException w:name="heading 7" w:semiHidden="1" w:uiPriority="9" w:unhideWhenUsed="1" w:qFormat="1"/>
-    <w:lsdException w:name="heading 8" w:semiHidden="1" w:uiPriority="9" w:unhideWhenUsed="1" w:qFormat="1"/>
-    <w:lsdException w:name="heading 9" w:semiHidden="1" w:uiPriority="9" w:unhideWhenUsed="1" w:qFormat="1"/>
-    <w:lsdException w:name="index 1" w:semiHidden="1" w:unhideWhenUsed="1"/>
-    <w:lsdException w:name="index 2" w:semiHidden="1" w:unhideWhenUsed="1"/>
-    <w:lsdException w:name="index 3" w:semiHidden="1" w:unhideWhenUsed="1"/>
-    <w:lsdException w:name="index 4" w:semiHidden="1" w:unhideWhenUsed="1"/>
-    <w:lsdException w:name="index 5" w:semiHidden="1" w:unhideWhenUsed="1"/>
-    <w:lsdException w:name="index 6" w:semiHidden="1" w:unhideWhenUsed="1"/>
-    <w:lsdException w:name="index 7" w:semiHidden="1" w:unhideWhenUsed="1"/>
-    <w:lsdException w:name="index 8" w:semiHidden="1" w:unhideWhenUsed="1"/>
-    <w:lsdException w:name="index 9" w:semiHidden="1" w:unhideWhenUsed="1"/>
-    <w:lsdException w:name="toc 1" w:semiHidden="1" w:uiPriority="39" w:unhideWhenUsed="1"/>
-    <w:lsdException w:name="toc 2" w:semiHidden="1" w:uiPriority="39" w:unhideWhenUsed="1"/>
-    <w:lsdException w:name="toc 3" w:semiHidden="1" w:uiPriority="39" w:unhideWhenUsed="1"/>
-    <w:lsdException w:name="toc 4" w:semiHidden="1" w:uiPriority="39" w:unhideWhenUsed="1"/>
-    <w:lsdException w:name="toc 5" w:semiHidden="1" w:uiPriority="39" w:unhideWhenUsed="1"/>
-    <w:lsdException w:name="toc 6" w:semiHidden="1" w:uiPriority="39" w:unhideWhenUsed="1"/>
-    <w:lsdException w:name="toc 7" w:semiHidden="1" w:uiPriority="39" w:unhideWhenUsed="1"/>
-    <w:lsdException w:name="toc 8" w:semiHidden="1" w:uiPriority="39" w:unhideWhenUsed="1"/>
-    <w:lsdException w:name="toc 9" w:semiHidden="1" w:uiPriority="39" w:unhideWhenUsed="1"/>
-    <w:lsdException w:name="Normal Indent" w:semiHidden="1" w:unhideWhenUsed="1"/>
-    <w:lsdException w:name="footnote text" w:semiHidden="1" w:unhideWhenUsed="1"/>
-    <w:lsdException w:name="annotation text" w:semiHidden="1" w:unhideWhenUsed="1"/>
-    <w:lsdException w:name="header" w:semiHidden="1" w:unhideWhenUsed="1"/>
-    <w:lsdException w:name="footer" w:semiHidden="1" w:unhideWhenUsed="1"/>
-    <w:lsdException w:name="index heading" w:semiHidden="1" w:unhideWhenUsed="1"/>
-    <w:lsdException w:name="caption" w:semiHidden="1" w:uiPriority="35" w:unhideWhenUsed="1" w:qFormat="1"/>
-    <w:lsdException w:name="table of figures" w:semiHidden="1" w:unhideWhenUsed="1"/>
-    <w:lsdException w:name="envelope address" w:semiHidden="1" w:unhideWhenUsed="1"/>
-    <w:lsdException w:name="envelope return" w:semiHidden="1" w:unhideWhenUsed="1"/>
-    <w:lsdException w:name="footnote reference" w:semiHidden="1" w:unhideWhenUsed="1"/>
-    <w:lsdException w:name="annotation reference" w:semiHidden="1" w:unhideWhenUsed="1"/>
-    <w:lsdException w:name="line number" w:semiHidden="1" w:unhideWhenUsed="1"/>
-    <w:lsdException w:name="page number" w:semiHidden="1" w:unhideWhenUsed="1"/>
-    <w:lsdException w:name="endnote reference" w:semiHidden="1" w:unhideWhenUsed="1"/>
-    <w:lsdException w:name="endnote text" w:semiHidden="1" w:unhideWhenUsed="1"/>
-    <w:lsdException w:name="table of authorities" w:semiHidden="1" w:unhideWhenUsed="1"/>
-    <w:lsdException w:name="macro" w:semiHidden="1" w:unhideWhenUsed="1"/>
-    <w:lsdException w:name="toa heading" w:semiHidden="1" w:unhideWhenUsed="1"/>
-    <w:lsdException w:name="List" w:semiHidden="1" w:unhideWhenUsed="1"/>
-    <w:lsdException w:name="List Bullet" w:semiHidden="1" w:unhideWhenUsed="1"/>
-    <w:lsdException w:name="List Number" w:semiHidden="1" w:unhideWhenUsed="1"/>
-    <w:lsdException w:name="List 2" w:semiHidden="1" w:unhideWhenUsed="1"/>
-    <w:lsdException w:name="List 3" w:semiHidden="1" w:unhideWhenUsed="1"/>
-    <w:lsdException w:name="List 4" w:semiHidden="1" w:unhideWhenUsed="1"/>
-    <w:lsdException w:name="List 5" w:semiHidden="1" w:unhideWhenUsed="1"/>
-    <w:lsdException w:name="List Bullet 2" w:semiHidden="1" w:unhideWhenUsed="1"/>
-    <w:lsdException w:name="List Bullet 3" w:semiHidden="1" w:unhideWhenUsed="1"/>
-    <w:lsdException w:name="List Bullet 4" w:semiHidden="1" w:unhideWhenUsed="1"/>
-    <w:lsdException w:name="List Bullet 5" w:semiHidden="1" w:unhideWhenUsed="1"/>
-    <w:lsdException w:name="List Number 2" w:semiHidden="1" w:unhideWhenUsed="1"/>
-    <w:lsdException w:name="List Number 3" w:semiHidden="1" w:unhideWhenUsed="1"/>
-    <w:lsdException w:name="List Number 4" w:semiHidden="1" w:unhideWhenUsed="1"/>
-    <w:lsdException w:name="List Number 5" w:semiHidden="1" w:unhideWhenUsed="1"/>
-    <w:lsdException w:name="Title" w:uiPriority="10" w:qFormat="1"/>
-    <w:lsdException w:name="Closing" w:semiHidden="1" w:unhideWhenUsed="1"/>
-    <w:lsdException w:name="Signature" w:semiHidden="1" w:unhideWhenUsed="1"/>
-    <w:lsdException w:name="Default Paragraph Font" w:semiHidden="1" w:uiPriority="1" w:unhideWhenUsed="1"/>
-    <w:lsdException w:name="Body Text" w:semiHidden="1" w:unhideWhenUsed="1"/>
-    <w:lsdException w:name="Body Text Indent" w:semiHidden="1" w:unhideWhenUsed="1"/>
-    <w:lsdException w:name="List Continue" w:semiHidden="1" w:unhideWhenUsed="1"/>
-    <w:lsdException w:name="List Continue 2" w:semiHidden="1" w:unhideWhenUsed="1"/>
-    <w:lsdException w:name="List Continue 3" w:semiHidden="1" w:unhideWhenUsed="1"/>
-    <w:lsdException w:name="List Continue 4" w:semiHidden="1" w:unhideWhenUsed="1"/>
-    <w:lsdException w:name="List Continue 5" w:semiHidden="1" w:unhideWhenUsed="1"/>
-    <w:lsdException w:name="Message Header" w:semiHidden="1" w:unhideWhenUsed="1"/>
-    <w:lsdException w:name="Subtitle" w:uiPriority="11" w:qFormat="1"/>
-    <w:lsdException w:name="Salutation" w:semiHidden="1" w:unhideWhenUsed="1"/>
-    <w:lsdException w:name="Date" w:semiHidden="1" w:unhideWhenUsed="1"/>
-    <w:lsdException w:name="Body Text First Indent" w:semiHidden="1" w:unhideWhenUsed="1"/>
-    <w:lsdException w:name="Body Text First Indent 2" w:semiHidden="1" w:unhideWhenUsed="1"/>
-    <w:lsdException w:name="Note Heading" w:semiHidden="1" w:unhideWhenUsed="1"/>
-    <w:lsdException w:name="Body Text 2" w:semiHidden="1" w:unhideWhenUsed="1"/>
-    <w:lsdException w:name="Body Text 3" w:semiHidden="1" w:unhideWhenUsed="1"/>
-    <w:lsdException w:name="Body Text Indent 2" w:semiHidden="1" w:unhideWhenUsed="1"/>
-    <w:lsdException w:name="Body Text Indent 3" w:semiHidden="1" w:unhideWhenUsed="1"/>
-    <w:lsdException w:name="Block Text" w:semiHidden="1" w:unhideWhenUsed="1"/>
-    <w:lsdException w:name="Hyperlink" w:semiHidden="1" w:unhideWhenUsed="1"/>
-    <w:lsdException w:name="FollowedHyperlink" w:semiHidden="1" w:unhideWhenUsed="1"/>
-    <w:lsdException w:name="Strong" w:uiPriority="22" w:qFormat="1"/>
-    <w:lsdException w:name="Emphasis" w:uiPriority="20" w:qFormat="1"/>
-    <w:lsdException w:name="Document Map" w:semiHidden="1" w:unhideWhenUsed="1"/>
-    <w:lsdException w:name="Plain Text" w:semiHidden="1" w:unhideWhenUsed="1"/>
-    <w:lsdException w:name="E-mail Signature" w:semiHidden="1" w:unhideWhenUsed="1"/>
-    <w:lsdException w:name="HTML Top of Form" w:semiHidden="1" w:unhideWhenUsed="1"/>
-    <w:lsdException w:name="HTML Bottom of Form" w:semiHidden="1" w:unhideWhenUsed="1"/>
-    <w:lsdException w:name="Normal (Web)" w:semiHidden="1" w:unhideWhenUsed="1"/>
-    <w:lsdException w:name="HTML Acronym" w:semiHidden="1" w:unhideWhenUsed="1"/>
-    <w:lsdException w:name="HTML Address" w:semiHidden="1" w:unhideWhenUsed="1"/>
-    <w:lsdException w:name="HTML Cite" w:semiHidden="1" w:unhideWhenUsed="1"/>
-    <w:lsdException w:name="HTML Code" w:semiHidden="1" w:unhideWhenUsed="1"/>
-    <w:lsdException w:name="HTML Definition" w:semiHidden="1" w:unhideWhenUsed="1"/>
-    <w:lsdException w:name="HTML Keyboard" w:semiHidden="1" w:unhideWhenUsed="1"/>
-    <w:lsdException w:name="HTML Preformatted" w:semiHidden="1" w:unhideWhenUsed="1"/>
-    <w:lsdException w:name="HTML Sample" w:semiHidden="1" w:unhideWhenUsed="1"/>
-    <w:lsdException w:name="HTML Typewriter" w:semiHidden="1" w:unhideWhenUsed="1"/>
-    <w:lsdException w:name="HTML Variable" w:semiHidden="1" w:unhideWhenUsed="1"/>
-    <w:lsdException w:name="Normal Table" w:semiHidden="1" w:unhideWhenUsed="1"/>
-    <w:lsdException w:name="annotation subject" w:semiHidden="1" w:unhideWhenUsed="1"/>
-    <w:lsdException w:name="No List" w:semiHidden="1" w:unhideWhenUsed="1"/>
-    <w:lsdException w:name="Outline List 1" w:semiHidden="1" w:unhideWhenUsed="1"/>
-    <w:lsdException w:name="Outline List 2" w:semiHidden="1" w:unhideWhenUsed="1"/>
-    <w:lsdException w:name="Outline List 3" w:semiHidden="1" w:unhideWhenUsed="1"/>
-    <w:lsdException w:name="Table Simple 1" w:semiHidden="1" w:unhideWhenUsed="1"/>
-    <w:lsdException w:name="Table Simple 2" w:semiHidden="1" w:unhideWhenUsed="1"/>
-    <w:lsdException w:name="Table Simple 3" w:semiHidden="1" w:unhideWhenUsed="1"/>
-    <w:lsdException w:name="Table Classic 1" w:semiHidden="1" w:unhideWhenUsed="1"/>
-    <w:lsdException w:name="Table Classic 2" w:semiHidden="1" w:unhideWhenUsed="1"/>
-    <w:lsdException w:name="Table Classic 3" w:semiHidden="1" w:unhideWhenUsed="1"/>
-    <w:lsdException w:name="Table Classic 4" w:semiHidden="1" w:unhideWhenUsed="1"/>
-    <w:lsdException w:name="Table Colorful 1" w:semiHidden="1" w:unhideWhenUsed="1"/>
-    <w:lsdException w:name="Table Colorful 2" w:semiHidden="1" w:unhideWhenUsed="1"/>
-    <w:lsdException w:name="Table Colorful 3" w:semiHidden="1" w:unhideWhenUsed="1"/>
-    <w:lsdException w:name="Table Columns 1" w:semiHidden="1" w:unhideWhenUsed="1"/>
-    <w:lsdException w:name="Table Columns 2" w:semiHidden="1" w:unhideWhenUsed="1"/>
-    <w:lsdException w:name="Table Columns 3" w:semiHidden="1" w:unhideWhenUsed="1"/>
-    <w:lsdException w:name="Table Columns 4" w:semiHidden="1" w:unhideWhenUsed="1"/>
-    <w:lsdException w:name="Table Columns 5" w:semiHidden="1" w:unhideWhenUsed="1"/>
-    <w:lsdException w:name="Table Grid 1" w:semiHidden="1" w:unhideWhenUsed="1"/>
-    <w:lsdException w:name="Table Grid 2" w:semiHidden="1" w:unhideWhenUsed="1"/>
-    <w:lsdException w:name="Table Grid 3" w:semiHidden="1" w:unhideWhenUsed="1"/>
-    <w:lsdException w:name="Table Grid 4" w:semiHidden="1" w:unhideWhenUsed="1"/>
-    <w:lsdException w:name="Table Grid 5" w:semiHidden="1" w:unhideWhenUsed="1"/>
-    <w:lsdException w:name="Table Grid 6" w:semiHidden="1" w:unhideWhenUsed="1"/>
-    <w:lsdException w:name="Table Grid 7" w:semiHidden="1" w:unhideWhenUsed="1"/>
-    <w:lsdException w:name="Table Grid 8" w:semiHidden="1" w:unhideWhenUsed="1"/>
-    <w:lsdException w:name="Table List 1" w:semiHidden="1" w:unhideWhenUsed="1"/>
-    <w:lsdException w:name="Table List 2" w:semiHidden="1" w:unhideWhenUsed="1"/>
-    <w:lsdException w:name="Table List 3" w:semiHidden="1" w:unhideWhenUsed="1"/>
-    <w:lsdException w:name="Table List 4" w:semiHidden="1" w:unhideWhenUsed="1"/>
-    <w:lsdException w:name="Table List 5" w:semiHidden="1" w:unhideWhenUsed="1"/>
-    <w:lsdException w:name="Table List 6" w:semiHidden="1" w:unhideWhenUsed="1"/>
-    <w:lsdException w:name="Table List 7" w:semiHidden="1" w:unhideWhenUsed="1"/>
-    <w:lsdException w:name="Table List 8" w:semiHidden="1" w:unhideWhenUsed="1"/>
-    <w:lsdException w:name="Table 3D effects 1" w:semiHidden="1" w:unhideWhenUsed="1"/>
-    <w:lsdException w:name="Table 3D effects 2" w:semiHidden="1" w:unhideWhenUsed="1"/>
-    <w:lsdException w:name="Table 3D effects 3" w:semiHidden="1" w:unhideWhenUsed="1"/>
-    <w:lsdException w:name="Table Contemporary" w:semiHidden="1" w:unhideWhenUsed="1"/>
-    <w:lsdException w:name="Table Elegant" w:semiHidden="1" w:unhideWhenUsed="1"/>
-    <w:lsdException w:name="Table Professional" w:semiHidden="1" w:unhideWhenUsed="1"/>
-    <w:lsdException w:name="Table Subtle 1" w:semiHidden="1" w:unhideWhenUsed="1"/>
-    <w:lsdException w:name="Table Subtle 2" w:semiHidden="1" w:unhideWhenUsed="1"/>
-    <w:lsdException w:name="Table Web 1" w:semiHidden="1" w:unhideWhenUsed="1"/>
-    <w:lsdException w:name="Table Web 2" w:semiHidden="1" w:unhideWhenUsed="1"/>
-    <w:lsdException w:name="Table Web 3" w:semiHidden="1" w:unhideWhenUsed="1"/>
-    <w:lsdException w:name="Balloon Text" w:semiHidden="1" w:unhideWhenUsed="1"/>
-    <w:lsdException w:name="Table Grid" w:uiPriority="59"/>
-    <w:lsdException w:name="Table Theme" w:semiHidden="1" w:unhideWhenUsed="1"/>
-    <w:lsdException w:name="Placeholder Text" w:semiHidden="1"/>
-    <w:lsdException w:name="No Spacing" w:uiPriority="1" w:qFormat="1"/>
-    <w:lsdException w:name="Light Shading" w:uiPriority="60"/>
-    <w:lsdException w:name="Light List" w:uiPriority="61"/>
-    <w:lsdException w:name="Light Grid" w:uiPriority="62"/>
-    <w:lsdException w:name="Medium Shading 1" w:uiPriority="63"/>
-    <w:lsdException w:name="Medium Shading 2" w:uiPriority="64"/>
-    <w:lsdException w:name="Medium List 1" w:uiPriority="65"/>
-    <w:lsdException w:name="Medium List 2" w:uiPriority="66"/>
-    <w:lsdException w:name="Medium Grid 1" w:uiPriority="67"/>
-    <w:lsdException w:name="Medium Grid 2" w:uiPriority="68"/>
-    <w:lsdException w:name="Medium Grid 3" w:uiPriority="69"/>
-    <w:lsdException w:name="Dark List" w:uiPriority="70"/>
-    <w:lsdException w:name="Colorful Shading" w:uiPriority="71"/>
-    <w:lsdException w:name="Colorful List" w:uiPriority="72"/>
-    <w:lsdException w:name="Colorful Grid" w:uiPriority="73"/>
-    <w:lsdException w:name="Light Shading Accent 1" w:uiPriority="60"/>
-    <w:lsdException w:name="Light List Accent 1" w:uiPriority="61"/>
-    <w:lsdException w:name="Light Grid Accent 1" w:uiPriority="62"/>
-    <w:lsdException w:name="Medium Shading 1 Accent 1" w:uiPriority="63"/>
-    <w:lsdException w:name="Medium Shading 2 Accent 1" w:uiPriority="64"/>
-    <w:lsdException w:name="Medium List 1 Accent 1" w:uiPriority="65"/>
-    <w:lsdException w:name="Revision" w:semiHidden="1"/>
-    <w:lsdException w:name="List Paragraph" w:uiPriority="34" w:qFormat="1"/>
-    <w:lsdException w:name="Quote" w:uiPriority="29" w:qFormat="1"/>
-    <w:lsdException w:name="Intense Quote" w:uiPriority="30" w:qFormat="1"/>
-    <w:lsdException w:name="Medium List 2 Accent 1" w:uiPriority="66"/>
-    <w:lsdException w:name="Medium Grid 1 Accent 1" w:uiPriority="67"/>
-    <w:lsdException w:name="Medium Grid 2 Accent 1" w:uiPriority="68"/>
-    <w:lsdException w:name="Medium Grid 3 Accent 1" w:uiPriority="69"/>
-    <w:lsdException w:name="Dark List Accent 1" w:uiPriority="70"/>
-    <w:lsdException w:name="Colorful Shading Accent 1" w:uiPriority="71"/>
-    <w:lsdException w:name="Colorful List Accent 1" w:uiPriority="72"/>
-    <w:lsdException w:name="Colorful Grid Accent 1" w:uiPriority="73"/>
-    <w:lsdException w:name="Light Shading Accent 2" w:uiPriority="60"/>
-    <w:lsdException w:name="Light List Accent 2" w:uiPriority="61"/>
-    <w:lsdException w:name="Light Grid Accent 2" w:uiPriority="62"/>
-    <w:lsdException w:name="Medium Shading 1 Accent 2" w:uiPriority="63"/>
-    <w:lsdException w:name="Medium Shading 2 Accent 2" w:uiPriority="64"/>
-    <w:lsdException w:name="Medium List 1 Accent 2" w:uiPriority="65"/>
-    <w:lsdException w:name="Medium List 2 Accent 2" w:uiPriority="66"/>
-    <w:lsdException w:name="Medium Grid 1 Accent 2" w:uiPriority="67"/>
-    <w:lsdException w:name="Medium Grid 2 Accent 2" w:uiPriority="68"/>
-    <w:lsdException w:name="Medium Grid 3 Accent 2" w:uiPriority="69"/>
-    <w:lsdException w:name="Dark List Accent 2" w:uiPriority="70"/>
-    <w:lsdException w:name="Colorful Shading Accent 2" w:uiPriority="71"/>
-    <w:lsdException w:name="Colorful List Accent 2" w:uiPriority="72"/>
-    <w:lsdException w:name="Colorful Grid Accent 2" w:uiPriority="73"/>
-    <w:lsdException w:name="Light Shading Accent 3" w:uiPriority="60"/>
-    <w:lsdException w:name="Light List Accent 3" w:uiPriority="61"/>
-    <w:lsdException w:name="Light Grid Accent 3" w:uiPriority="62"/>
-    <w:lsdException w:name="Medium Shading 1 Accent 3" w:uiPriority="63"/>
-    <w:lsdException w:name="Medium Shading 2 Accent 3" w:uiPriority="64"/>
-    <w:lsdException w:name="Medium List 1 Accent 3" w:uiPriority="65"/>
-    <w:lsdException w:name="Medium List 2 Accent 3" w:uiPriority="66"/>
-    <w:lsdException w:name="Medium Grid 1 Accent 3" w:uiPriority="67"/>
-    <w:lsdException w:name="Medium Grid 2 Accent 3" w:uiPriority="68"/>
-    <w:lsdException w:name="Medium Grid 3 Accent 3" w:uiPriority="69"/>
-    <w:lsdException w:name="Dark List Accent 3" w:uiPriority="70"/>
-    <w:lsdException w:name="Colorful Shading Accent 3" w:uiPriority="71"/>
-    <w:lsdException w:name="Colorful List Accent 3" w:uiPriority="72"/>
-    <w:lsdException w:name="Colorful Grid Accent 3" w:uiPriority="73"/>
-    <w:lsdException w:name="Light Shading Accent 4" w:uiPriority="60"/>
-    <w:lsdException w:name="Light List Accent 4" w:uiPriority="61"/>
-    <w:lsdException w:name="Light Grid Accent 4" w:uiPriority="62"/>
-    <w:lsdException w:name="Medium Shading 1 Accent 4" w:uiPriority="63"/>
-    <w:lsdException w:name="Medium Shading 2 Accent 4" w:uiPriority="64"/>
-    <w:lsdException w:name="Medium List 1 Accent 4" w:uiPriority="65"/>
-    <w:lsdException w:name="Medium List 2 Accent 4" w:uiPriority="66"/>
-    <w:lsdException w:name="Medium Grid 1 Accent 4" w:uiPriority="67"/>
-    <w:lsdException w:name="Medium Grid 2 Accent 4" w:uiPriority="68"/>
-    <w:lsdException w:name="Medium Grid 3 Accent 4" w:uiPriority="69"/>
-    <w:lsdException w:name="Dark List Accent 4" w:uiPriority="70"/>
-    <w:lsdException w:name="Colorful Shading Accent 4" w:uiPriority="71"/>
-    <w:lsdException w:name="Colorful List Accent 4" w:uiPriority="72"/>
-    <w:lsdException w:name="Colorful Grid Accent 4" w:uiPriority="73"/>
-    <w:lsdException w:name="Light Shading Accent 5" w:uiPriority="60"/>
-    <w:lsdException w:name="Light List Accent 5" w:uiPriority="61"/>
-    <w:lsdException w:name="Light Grid Accent 5" w:uiPriority="62"/>
-    <w:lsdException w:name="Medium Shading 1 Accent 5" w:uiPriority="63"/>
-    <w:lsdException w:name="Medium Shading 2 Accent 5" w:uiPriority="64"/>
-    <w:lsdException w:name="Medium List 1 Accent 5" w:uiPriority="65"/>
-    <w:lsdException w:name="Medium List 2 Accent 5" w:uiPriority="66"/>
-    <w:lsdException w:name="Medium Grid 1 Accent 5" w:uiPriority="67"/>
-    <w:lsdException w:name="Medium Grid 2 Accent 5" w:uiPriority="68"/>
-    <w:lsdException w:name="Medium Grid 3 Accent 5" w:uiPriority="69"/>
-    <w:lsdException w:name="Dark List Accent 5" w:uiPriority="70"/>
-    <w:lsdException w:name="Colorful Shading Accent 5" w:uiPriority="71"/>
-    <w:lsdException w:name="Colorful List Accent 5" w:uiPriority="72"/>
-    <w:lsdException w:name="Colorful Grid Accent 5" w:uiPriority="73"/>
-    <w:lsdException w:name="Light Shading Accent 6" w:uiPriority="60"/>
-    <w:lsdException w:name="Light List Accent 6" w:uiPriority="61"/>
-    <w:lsdException w:name="Light Grid Accent 6" w:uiPriority="62"/>
-    <w:lsdException w:name="Medium Shading 1 Accent 6" w:uiPriority="63"/>
-    <w:lsdException w:name="Medium Shading 2 Accent 6" w:uiPriority="64"/>
-    <w:lsdException w:name="Medium List 1 Accent 6" w:uiPriority="65"/>
-    <w:lsdException w:name="Medium List 2 Accent 6" w:uiPriority="66"/>
-    <w:lsdException w:name="Medium Grid 1 Accent 6" w:uiPriority="67"/>
-    <w:lsdException w:name="Medium Grid 2 Accent 6" w:uiPriority="68"/>
-    <w:lsdException w:name="Medium Grid 3 Accent 6" w:uiPriority="69"/>
-    <w:lsdException w:name="Dark List Accent 6" w:uiPriority="70"/>
-    <w:lsdException w:name="Colorful Shading Accent 6" w:uiPriority="71"/>
-    <w:lsdException w:name="Colorful List Accent 6" w:uiPriority="72"/>
-    <w:lsdException w:name="Colorful Grid Accent 6" w:uiPriority="73"/>
-    <w:lsdException w:name="Subtle Emphasis" w:uiPriority="19" w:qFormat="1"/>
-    <w:lsdException w:name="Intense Emphasis" w:uiPriority="21" w:qFormat="1"/>
-    <w:lsdException w:name="Subtle Reference" w:uiPriority="31" w:qFormat="1"/>
-    <w:lsdException w:name="Intense Reference" w:uiPriority="32" w:qFormat="1"/>
-    <w:lsdException w:name="Book Title" w:uiPriority="33" w:qFormat="1"/>
-    <w:lsdException w:name="Bibliography" w:semiHidden="1" w:uiPriority="37" w:unhideWhenUsed="1"/>
-    <w:lsdException w:name="TOC Heading" w:semiHidden="1" w:uiPriority="39" w:unhideWhenUsed="1" w:qFormat="1"/>
-    <w:lsdException w:name="Plain Table 1" w:uiPriority="41"/>
-    <w:lsdException w:name="Plain Table 2" w:uiPriority="42"/>
-    <w:lsdException w:name="Plain Table 3" w:uiPriority="43"/>
-    <w:lsdException w:name="Plain Table 4" w:uiPriority="44"/>
-    <w:lsdException w:name="Plain Table 5" w:uiPriority="45"/>
-    <w:lsdException w:name="Grid Table Light" w:uiPriority="40"/>
-    <w:lsdException w:name="Grid Table 1 Light" w:uiPriority="46"/>
-    <w:lsdException w:name="Grid Table 2" w:uiPriority="47"/>
-    <w:lsdException w:name="Grid Table 3" w:uiPriority="48"/>
-    <w:lsdException w:name="Grid Table 4" w:uiPriority="49"/>
-    <w:lsdException w:name="Grid Table 5 Dark" w:uiPriority="50"/>
-    <w:lsdException w:name="Grid Table 6 Colorful" w:uiPriority="51"/>
-    <w:lsdException w:name="Grid Table 7 Colorful" w:uiPriority="52"/>
-    <w:lsdException w:name="Grid Table 1 Light Accent 1" w:uiPriority="46"/>
-    <w:lsdException w:name="Grid Table 2 Accent 1" w:uiPriority="47"/>
-    <w:lsdException w:name="Grid Table 3 Accent 1" w:uiPriority="48"/>
-    <w:lsdException w:name="Grid Table 4 Accent 1" w:uiPriority="49"/>
-    <w:lsdException w:name="Grid Table 5 Dark Accent 1" w:uiPriority="50"/>
-    <w:lsdException w:name="Grid Table 6 Colorful Accent 1" w:uiPriority="51"/>
-    <w:lsdException w:name="Grid Table 7 Colorful Accent 1" w:uiPriority="52"/>
-    <w:lsdException w:name="Grid Table 1 Light Accent 2" w:uiPriority="46"/>
-    <w:lsdException w:name="Grid Table 2 Accent 2" w:uiPriority="47"/>
-    <w:lsdException w:name="Grid Table 3 Accent 2" w:uiPriority="48"/>
-    <w:lsdException w:name="Grid Table 4 Accent 2" w:uiPriority="49"/>
-    <w:lsdException w:name="Grid Table 5 Dark Accent 2" w:uiPriority="50"/>
-    <w:lsdException w:name="Grid Table 6 Colorful Accent 2" w:uiPriority="51"/>
-    <w:lsdException w:name="Grid Table 7 Colorful Accent 2" w:uiPriority="52"/>
-    <w:lsdException w:name="Grid Table 1 Light Accent 3" w:uiPriority="46"/>
-    <w:lsdException w:name="Grid Table 2 Accent 3" w:uiPriority="47"/>
-    <w:lsdException w:name="Grid Table 3 Accent 3" w:uiPriority="48"/>
-    <w:lsdException w:name="Grid Table 4 Accent 3" w:uiPriority="49"/>
-    <w:lsdException w:name="Grid Table 5 Dark Accent 3" w:uiPriority="50"/>
-    <w:lsdException w:name="Grid Table 6 Colorful Accent 3" w:uiPriority="51"/>
-    <w:lsdException w:name="Grid Table 7 Colorful Accent 3" w:uiPriority="52"/>
-    <w:lsdException w:name="Grid Table 1 Light Accent 4" w:uiPriority="46"/>
-    <w:lsdException w:name="Grid Table 2 Accent 4" w:uiPriority="47"/>
-    <w:lsdException w:name="Grid Table 3 Accent 4" w:uiPriority="48"/>
-    <w:lsdException w:name="Grid Table 4 Accent 4" w:uiPriority="49"/>
-    <w:lsdException w:name="Grid Table 5 Dark Accent 4" w:uiPriority="50"/>
-    <w:lsdException w:name="Grid Table 6 Colorful Accent 4" w:uiPriority="51"/>
-    <w:lsdException w:name="Grid Table 7 Colorful Accent 4" w:uiPriority="52"/>
-    <w:lsdException w:name="Grid Table 1 Light Accent 5" w:uiPriority="46"/>
-    <w:lsdException w:name="Grid Table 2 Accent 5" w:uiPriority="47"/>
-    <w:lsdException w:name="Grid Table 3 Accent 5" w:uiPriority="48"/>
-    <w:lsdException w:name="Grid Table 4 Accent 5" w:uiPriority="49"/>
-    <w:lsdException w:name="Grid Table 5 Dark Accent 5" w:uiPriority="50"/>
-    <w:lsdException w:name="Grid Table 6 Colorful Accent 5" w:uiPriority="51"/>
-    <w:lsdException w:name="Grid Table 7 Colorful Accent 5" w:uiPriority="52"/>
-    <w:lsdException w:name="Grid Table 1 Light Accent 6" w:uiPriority="46"/>
-    <w:lsdException w:name="Grid Table 2 Accent 6" w:uiPriority="47"/>
-    <w:lsdException w:name="Grid Table 3 Accent 6" w:uiPriority="48"/>
-    <w:lsdException w:name="Grid Table 4 Accent 6" w:uiPriority="49"/>
-    <w:lsdException w:name="Grid Table 5 Dark Accent 6" w:uiPriority="50"/>
-    <w:lsdException w:name="Grid Table 6 Colorful Accent 6" w:uiPriority="51"/>
-    <w:lsdException w:name="Grid Table 7 Colorful Accent 6" w:uiPriority="52"/>
-    <w:lsdException w:name="List Table 1 Light" w:uiPriority="46"/>
-    <w:lsdException w:name="List Table 2" w:uiPriority="47"/>
-    <w:lsdException w:name="List Table 3" w:uiPriority="48"/>
-    <w:lsdException w:name="List Table 4" w:uiPriority="49"/>
-    <w:lsdException w:name="List Table 5 Dark" w:uiPriority="50"/>
-    <w:lsdException w:name="List Table 6 Colorful" w:uiPriority="51"/>
-    <w:lsdException w:name="List Table 7 Colorful" w:uiPriority="52"/>
-    <w:lsdException w:name="List Table 1 Light Accent 1" w:uiPriority="46"/>
-    <w:lsdException w:name="List Table 2 Accent 1" w:uiPriority="47"/>
-    <w:lsdException w:name="List Table 3 Accent 1" w:uiPriority="48"/>
-    <w:lsdException w:name="List Table 4 Accent 1" w:uiPriority="49"/>
-    <w:lsdException w:name="List Table 5 Dark Accent 1" w:uiPriority="50"/>
-    <w:lsdException w:name="List Table 6 Colorful Accent 1" w:uiPriority="51"/>
-    <w:lsdException w:name="List Table 7 Colorful Accent 1" w:uiPriority="52"/>
-    <w:lsdException w:name="List Table 1 Light Accent 2" w:uiPriority="46"/>
-    <w:lsdException w:name="List Table 2 Accent 2" w:uiPriority="47"/>
-    <w:lsdException w:name="List Table 3 Accent 2" w:uiPriority="48"/>
-    <w:lsdException w:name="List Table 4 Accent 2" w:uiPriority="49"/>
-    <w:lsdException w:name="List Table 5 Dark Accent 2" w:uiPriority="50"/>
-    <w:lsdException w:name="List Table 6 Colorful Accent 2" w:uiPriority="51"/>
-    <w:lsdException w:name="List Table 7 Colorful Accent 2" w:uiPriority="52"/>
-    <w:lsdException w:name="List Table 1 Light Accent 3" w:uiPriority="46"/>
-    <w:lsdException w:name="List Table 2 Accent 3" w:uiPriority="47"/>
-    <w:lsdException w:name="List Table 3 Accent 3" w:uiPriority="48"/>
-    <w:lsdException w:name="List Table 4 Accent 3" w:uiPriority="49"/>
-    <w:lsdException w:name="List Table 5 Dark Accent 3" w:uiPriority="50"/>
-    <w:lsdException w:name="List Table 6 Colorful Accent 3" w:uiPriority="51"/>
-    <w:lsdException w:name="List Table 7 Colorful Accent 3" w:uiPriority="52"/>
-    <w:lsdException w:name="List Table 1 Light Accent 4" w:uiPriority="46"/>
-    <w:lsdException w:name="List Table 2 Accent 4" w:uiPriority="47"/>
-    <w:lsdException w:name="List Table 3 Accent 4" w:uiPriority="48"/>
-    <w:lsdException w:name="List Table 4 Accent 4" w:uiPriority="49"/>
-    <w:lsdException w:name="List Table 5 Dark Accent 4" w:uiPriority="50"/>
-    <w:lsdException w:name="List Table 6 Colorful Accent 4" w:uiPriority="51"/>
-    <w:lsdException w:name="List Table 7 Colorful Accent 4" w:uiPriority="52"/>
-    <w:lsdException w:name="List Table 1 Light Accent 5" w:uiPriority="46"/>
-    <w:lsdException w:name="List Table 2 Accent 5" w:uiPriority="47"/>
-    <w:lsdException w:name="List Table 3 Accent 5" w:uiPriority="48"/>
-    <w:lsdException w:name="List Table 4 Accent 5" w:uiPriority="49"/>
-    <w:lsdException w:name="List Table 5 Dark Accent 5" w:uiPriority="50"/>
-    <w:lsdException w:name="List Table 6 Colorful Accent 5" w:uiPriority="51"/>
-    <w:lsdException w:name="List Table 7 Colorful Accent 5" w:uiPriority="52"/>
-    <w:lsdException w:name="List Table 1 Light Accent 6" w:uiPriority="46"/>
-    <w:lsdException w:name="List Table 2 Accent 6" w:uiPriority="47"/>
-    <w:lsdException w:name="List Table 3 Accent 6" w:uiPriority="48"/>
-    <w:lsdException w:name="List Table 4 Accent 6" w:uiPriority="49"/>
-    <w:lsdException w:name="List Table 5 Dark Accent 6" w:uiPriority="50"/>
-    <w:lsdException w:name="List Table 6 Colorful Accent 6" w:uiPriority="51"/>
-    <w:lsdException w:name="List Table 7 Colorful Accent 6" w:uiPriority="52"/>
+  <w:latentStyles w:defLockedState="0" w:defUIPriority="99" w:defSemiHidden="1" w:defUnhideWhenUsed="1" w:defQFormat="0" w:count="267">
+    <w:lsdException w:name="Normal" w:semiHidden="0" w:uiPriority="0" w:unhideWhenUsed="0" w:qFormat="1"/>
+    <w:lsdException w:name="heading 1" w:semiHidden="0" w:uiPriority="9" w:unhideWhenUsed="0" w:qFormat="1"/>
+    <w:lsdException w:name="heading 2" w:uiPriority="9" w:qFormat="1"/>
+    <w:lsdException w:name="heading 3" w:uiPriority="9" w:qFormat="1"/>
+    <w:lsdException w:name="heading 4" w:uiPriority="9" w:qFormat="1"/>
+    <w:lsdException w:name="heading 5" w:uiPriority="9" w:qFormat="1"/>
+    <w:lsdException w:name="heading 6" w:uiPriority="9" w:qFormat="1"/>
+    <w:lsdException w:name="heading 7" w:uiPriority="9" w:qFormat="1"/>
+    <w:lsdException w:name="heading 8" w:uiPriority="9" w:qFormat="1"/>
+    <w:lsdException w:name="heading 9" w:uiPriority="9" w:qFormat="1"/>
+    <w:lsdException w:name="toc 1" w:uiPriority="39"/>
+    <w:lsdException w:name="toc 2" w:uiPriority="39"/>
+    <w:lsdException w:name="toc 3" w:uiPriority="39"/>
+    <w:lsdException w:name="toc 4" w:uiPriority="39"/>
+    <w:lsdException w:name="toc 5" w:uiPriority="39"/>
+    <w:lsdException w:name="toc 6" w:uiPriority="39"/>
+    <w:lsdException w:name="toc 7" w:uiPriority="39"/>
+    <w:lsdException w:name="toc 8" w:uiPriority="39"/>
+    <w:lsdException w:name="toc 9" w:uiPriority="39"/>
+    <w:lsdException w:name="caption" w:uiPriority="35" w:qFormat="1"/>
+    <w:lsdException w:name="Title" w:semiHidden="0" w:uiPriority="10" w:unhideWhenUsed="0" w:qFormat="1"/>
+    <w:lsdException w:name="Default Paragraph Font" w:uiPriority="1"/>
+    <w:lsdException w:name="Subtitle" w:semiHidden="0" w:uiPriority="11" w:unhideWhenUsed="0" w:qFormat="1"/>
+    <w:lsdException w:name="Strong" w:semiHidden="0" w:uiPriority="22" w:unhideWhenUsed="0" w:qFormat="1"/>
+    <w:lsdException w:name="Emphasis" w:semiHidden="0" w:uiPriority="20" w:unhideWhenUsed="0" w:qFormat="1"/>
+    <w:lsdException w:name="Table Grid" w:semiHidden="0" w:uiPriority="59" w:unhideWhenUsed="0"/>
+    <w:lsdException w:name="Placeholder Text" w:unhideWhenUsed="0"/>
+    <w:lsdException w:name="No Spacing" w:semiHidden="0" w:uiPriority="1" w:unhideWhenUsed="0" w:qFormat="1"/>
+    <w:lsdException w:name="Light Shading" w:semiHidden="0" w:uiPriority="60" w:unhideWhenUsed="0"/>
+    <w:lsdException w:name="Light List" w:semiHidden="0" w:uiPriority="61" w:unhideWhenUsed="0"/>
+    <w:lsdException w:name="Light Grid" w:semiHidden="0" w:uiPriority="62" w:unhideWhenUsed="0"/>
+    <w:lsdException w:name="Medium Shading 1" w:semiHidden="0" w:uiPriority="63" w:unhideWhenUsed="0"/>
+    <w:lsdException w:name="Medium Shading 2" w:semiHidden="0" w:uiPriority="64" w:unhideWhenUsed="0"/>
+    <w:lsdException w:name="Medium List 1" w:semiHidden="0" w:uiPriority="65" w:unhideWhenUsed="0"/>
+    <w:lsdException w:name="Medium List 2" w:semiHidden="0" w:uiPriority="66" w:unhideWhenUsed="0"/>
+    <w:lsdException w:name="Medium Grid 1" w:semiHidden="0" w:uiPriority="67" w:unhideWhenUsed="0"/>
+    <w:lsdException w:name="Medium Grid 2" w:semiHidden="0" w:uiPriority="68" w:unhideWhenUsed="0"/>
+    <w:lsdException w:name="Medium Grid 3" w:semiHidden="0" w:uiPriority="69" w:unhideWhenUsed="0"/>
+    <w:lsdException w:name="Dark List" w:semiHidden="0" w:uiPriority="70" w:unhideWhenUsed="0"/>
+    <w:lsdException w:name="Colorful Shading" w:semiHidden="0" w:uiPriority="71" w:unhideWhenUsed="0"/>
+    <w:lsdException w:name="Colorful List" w:semiHidden="0" w:uiPriority="72" w:unhideWhenUsed="0"/>
+    <w:lsdException w:name="Colorful Grid" w:semiHidden="0" w:uiPriority="73" w:unhideWhenUsed="0"/>
+    <w:lsdException w:name="Light Shading Accent 1" w:semiHidden="0" w:uiPriority="60" w:unhideWhenUsed="0"/>
+    <w:lsdException w:name="Light List Accent 1" w:semiHidden="0" w:uiPriority="61" w:unhideWhenUsed="0"/>
+    <w:lsdException w:name="Light Grid Accent 1" w:semiHidden="0" w:uiPriority="62" w:unhideWhenUsed="0"/>
+    <w:lsdException w:name="Medium Shading 1 Accent 1" w:semiHidden="0" w:uiPriority="63" w:unhideWhenUsed="0"/>
+    <w:lsdException w:name="Medium Shading 2 Accent 1" w:semiHidden="0" w:uiPriority="64" w:unhideWhenUsed="0"/>
+    <w:lsdException w:name="Medium List 1 Accent 1" w:semiHidden="0" w:uiPriority="65" w:unhideWhenUsed="0"/>
+    <w:lsdException w:name="Revision" w:unhideWhenUsed="0"/>
+    <w:lsdException w:name="List Paragraph" w:semiHidden="0" w:uiPriority="34" w:unhideWhenUsed="0" w:qFormat="1"/>
+    <w:lsdException w:name="Quote" w:semiHidden="0" w:uiPriority="29" w:unhideWhenUsed="0" w:qFormat="1"/>
+    <w:lsdException w:name="Intense Quote" w:semiHidden="0" w:uiPriority="30" w:unhideWhenUsed="0" w:qFormat="1"/>
+    <w:lsdException w:name="Medium List 2 Accent 1" w:semiHidden="0" w:uiPriority="66" w:unhideWhenUsed="0"/>
+    <w:lsdException w:name="Medium Grid 1 Accent 1" w:semiHidden="0" w:uiPriority="67" w:unhideWhenUsed="0"/>
+    <w:lsdException w:name="Medium Grid 2 Accent 1" w:semiHidden="0" w:uiPriority="68" w:unhideWhenUsed="0"/>
+    <w:lsdException w:name="Medium Grid 3 Accent 1" w:semiHidden="0" w:uiPriority="69" w:unhideWhenUsed="0"/>
+    <w:lsdException w:name="Dark List Accent 1" w:semiHidden="0" w:uiPriority="70" w:unhideWhenUsed="0"/>
+    <w:lsdException w:name="Colorful Shading Accent 1" w:semiHidden="0" w:uiPriority="71" w:unhideWhenUsed="0"/>
+    <w:lsdException w:name="Colorful List Accent 1" w:semiHidden="0" w:uiPriority="72" w:unhideWhenUsed="0"/>
+    <w:lsdException w:name="Colorful Grid Accent 1" w:semiHidden="0" w:uiPriority="73" w:unhideWhenUsed="0"/>
+    <w:lsdException w:name="Light Shading Accent 2" w:semiHidden="0" w:uiPriority="60" w:unhideWhenUsed="0"/>
+    <w:lsdException w:name="Light List Accent 2" w:semiHidden="0" w:uiPriority="61" w:unhideWhenUsed="0"/>
+    <w:lsdException w:name="Light Grid Accent 2" w:semiHidden="0" w:uiPriority="62" w:unhideWhenUsed="0"/>
+    <w:lsdException w:name="Medium Shading 1 Accent 2" w:semiHidden="0" w:uiPriority="63" w:unhideWhenUsed="0"/>
+    <w:lsdException w:name="Medium Shading 2 Accent 2" w:semiHidden="0" w:uiPriority="64" w:unhideWhenUsed="0"/>
+    <w:lsdException w:name="Medium List 1 Accent 2" w:semiHidden="0" w:uiPriority="65" w:unhideWhenUsed="0"/>
+    <w:lsdException w:name="Medium List 2 Accent 2" w:semiHidden="0" w:uiPriority="66" w:unhideWhenUsed="0"/>
+    <w:lsdException w:name="Medium Grid 1 Accent 2" w:semiHidden="0" w:uiPriority="67" w:unhideWhenUsed="0"/>
+    <w:lsdException w:name="Medium Grid 2 Accent 2" w:semiHidden="0" w:uiPriority="68" w:unhideWhenUsed="0"/>
+    <w:lsdException w:name="Medium Grid 3 Accent 2" w:semiHidden="0" w:uiPriority="69" w:unhideWhenUsed="0"/>
+    <w:lsdException w:name="Dark List Accent 2" w:semiHidden="0" w:uiPriority="70" w:unhideWhenUsed="0"/>
+    <w:lsdException w:name="Colorful Shading Accent 2" w:semiHidden="0" w:uiPriority="71" w:unhideWhenUsed="0"/>
+    <w:lsdException w:name="Colorful List Accent 2" w:semiHidden="0" w:uiPriority="72" w:unhideWhenUsed="0"/>
+    <w:lsdException w:name="Colorful Grid Accent 2" w:semiHidden="0" w:uiPriority="73" w:unhideWhenUsed="0"/>
+    <w:lsdException w:name="Light Shading Accent 3" w:semiHidden="0" w:uiPriority="60" w:unhideWhenUsed="0"/>
+    <w:lsdException w:name="Light List Accent 3" w:semiHidden="0" w:uiPriority="61" w:unhideWhenUsed="0"/>
+    <w:lsdException w:name="Light Grid Accent 3" w:semiHidden="0" w:uiPriority="62" w:unhideWhenUsed="0"/>
+    <w:lsdException w:name="Medium Shading 1 Accent 3" w:semiHidden="0" w:uiPriority="63" w:unhideWhenUsed="0"/>
+    <w:lsdException w:name="Medium Shading 2 Accent 3" w:semiHidden="0" w:uiPriority="64" w:unhideWhenUsed="0"/>
+    <w:lsdException w:name="Medium List 1 Accent 3" w:semiHidden="0" w:uiPriority="65" w:unhideWhenUsed="0"/>
+    <w:lsdException w:name="Medium List 2 Accent 3" w:semiHidden="0" w:uiPriority="66" w:unhideWhenUsed="0"/>
+    <w:lsdException w:name="Medium Grid 1 Accent 3" w:semiHidden="0" w:uiPriority="67" w:unhideWhenUsed="0"/>
+    <w:lsdException w:name="Medium Grid 2 Accent 3" w:semiHidden="0" w:uiPriority="68" w:unhideWhenUsed="0"/>
+    <w:lsdException w:name="Medium Grid 3 Accent 3" w:semiHidden="0" w:uiPriority="69" w:unhideWhenUsed="0"/>
+    <w:lsdException w:name="Dark List Accent 3" w:semiHidden="0" w:uiPriority="70" w:unhideWhenUsed="0"/>
+    <w:lsdException w:name="Colorful Shading Accent 3" w:semiHidden="0" w:uiPriority="71" w:unhideWhenUsed="0"/>
+    <w:lsdException w:name="Colorful List Accent 3" w:semiHidden="0" w:uiPriority="72" w:unhideWhenUsed="0"/>
+    <w:lsdException w:name="Colorful Grid Accent 3" w:semiHidden="0" w:uiPriority="73" w:unhideWhenUsed="0"/>
+    <w:lsdException w:name="Light Shading Accent 4" w:semiHidden="0" w:uiPriority="60" w:unhideWhenUsed="0"/>
+    <w:lsdException w:name="Light List Accent 4" w:semiHidden="0" w:uiPriority="61" w:unhideWhenUsed="0"/>
+    <w:lsdException w:name="Light Grid Accent 4" w:semiHidden="0" w:uiPriority="62" w:unhideWhenUsed="0"/>
+    <w:lsdException w:name="Medium Shading 1 Accent 4" w:semiHidden="0" w:uiPriority="63" w:unhideWhenUsed="0"/>
+    <w:lsdException w:name="Medium Shading 2 Accent 4" w:semiHidden="0" w:uiPriority="64" w:unhideWhenUsed="0"/>
+    <w:lsdException w:name="Medium List 1 Accent 4" w:semiHidden="0" w:uiPriority="65" w:unhideWhenUsed="0"/>
+    <w:lsdException w:name="Medium List 2 Accent 4" w:semiHidden="0" w:uiPriority="66" w:unhideWhenUsed="0"/>
+    <w:lsdException w:name="Medium Grid 1 Accent 4" w:semiHidden="0" w:uiPriority="67" w:unhideWhenUsed="0"/>
+    <w:lsdException w:name="Medium Grid 2 Accent 4" w:semiHidden="0" w:uiPriority="68" w:unhideWhenUsed="0"/>
+    <w:lsdException w:name="Medium Grid 3 Accent 4" w:semiHidden="0" w:uiPriority="69" w:unhideWhenUsed="0"/>
+    <w:lsdException w:name="Dark List Accent 4" w:semiHidden="0" w:uiPriority="70" w:unhideWhenUsed="0"/>
+    <w:lsdException w:name="Colorful Shading Accent 4" w:semiHidden="0" w:uiPriority="71" w:unhideWhenUsed="0"/>
+    <w:lsdException w:name="Colorful List Accent 4" w:semiHidden="0" w:uiPriority="72" w:unhideWhenUsed="0"/>
+    <w:lsdException w:name="Colorful Grid Accent 4" w:semiHidden="0" w:uiPriority="73" w:unhideWhenUsed="0"/>
+    <w:lsdException w:name="Light Shading Accent 5" w:semiHidden="0" w:uiPriority="60" w:unhideWhenUsed="0"/>
+    <w:lsdException w:name="Light List Accent 5" w:semiHidden="0" w:uiPriority="61" w:unhideWhenUsed="0"/>
+    <w:lsdException w:name="Light Grid Accent 5" w:semiHidden="0" w:uiPriority="62" w:unhideWhenUsed="0"/>
+    <w:lsdException w:name="Medium Shading 1 Accent 5" w:semiHidden="0" w:uiPriority="63" w:unhideWhenUsed="0"/>
+    <w:lsdException w:name="Medium Shading 2 Accent 5" w:semiHidden="0" w:uiPriority="64" w:unhideWhenUsed="0"/>
+    <w:lsdException w:name="Medium List 1 Accent 5" w:semiHidden="0" w:uiPriority="65" w:unhideWhenUsed="0"/>
+    <w:lsdException w:name="Medium List 2 Accent 5" w:semiHidden="0" w:uiPriority="66" w:unhideWhenUsed="0"/>
+    <w:lsdException w:name="Medium Grid 1 Accent 5" w:semiHidden="0" w:uiPriority="67" w:unhideWhenUsed="0"/>
+    <w:lsdException w:name="Medium Grid 2 Accent 5" w:semiHidden="0" w:uiPriority="68" w:unhideWhenUsed="0"/>
+    <w:lsdException w:name="Medium Grid 3 Accent 5" w:semiHidden="0" w:uiPriority="69" w:unhideWhenUsed="0"/>
+    <w:lsdException w:name="Dark List Accent 5" w:semiHidden="0" w:uiPriority="70" w:unhideWhenUsed="0"/>
+    <w:lsdException w:name="Colorful Shading Accent 5" w:semiHidden="0" w:uiPriority="71" w:unhideWhenUsed="0"/>
+    <w:lsdException w:name="Colorful List Accent 5" w:semiHidden="0" w:uiPriority="72" w:unhideWhenUsed="0"/>
+    <w:lsdException w:name="Colorful Grid Accent 5" w:semiHidden="0" w:uiPriority="73" w:unhideWhenUsed="0"/>
+    <w:lsdException w:name="Light Shading Accent 6" w:semiHidden="0" w:uiPriority="60" w:unhideWhenUsed="0"/>
+    <w:lsdException w:name="Light List Accent 6" w:semiHidden="0" w:uiPriority="61" w:unhideWhenUsed="0"/>
+    <w:lsdException w:name="Light Grid Accent 6" w:semiHidden="0" w:uiPriority="62" w:unhideWhenUsed="0"/>
+    <w:lsdException w:name="Medium Shading 1 Accent 6" w:semiHidden="0" w:uiPriority="63" w:unhideWhenUsed="0"/>
+    <w:lsdException w:name="Medium Shading 2 Accent 6" w:semiHidden="0" w:uiPriority="64" w:unhideWhenUsed="0"/>
+    <w:lsdException w:name="Medium List 1 Accent 6" w:semiHidden="0" w:uiPriority="65" w:unhideWhenUsed="0"/>
+    <w:lsdException w:name="Medium List 2 Accent 6" w:semiHidden="0" w:uiPriority="66" w:unhideWhenUsed="0"/>
+    <w:lsdException w:name="Medium Grid 1 Accent 6" w:semiHidden="0" w:uiPriority="67" w:unhideWhenUsed="0"/>
+    <w:lsdException w:name="Medium Grid 2 Accent 6" w:semiHidden="0" w:uiPriority="68" w:unhideWhenUsed="0"/>
+    <w:lsdException w:name="Medium Grid 3 Accent 6" w:semiHidden="0" w:uiPriority="69" w:unhideWhenUsed="0"/>
+    <w:lsdException w:name="Dark List Accent 6" w:semiHidden="0" w:uiPriority="70" w:unhideWhenUsed="0"/>
+    <w:lsdException w:name="Colorful Shading Accent 6" w:semiHidden="0" w:uiPriority="71" w:unhideWhenUsed="0"/>
+    <w:lsdException w:name="Colorful List Accent 6" w:semiHidden="0" w:uiPriority="72" w:unhideWhenUsed="0"/>
+    <w:lsdException w:name="Colorful Grid Accent 6" w:semiHidden="0" w:uiPriority="73" w:unhideWhenUsed="0"/>
+    <w:lsdException w:name="Subtle Emphasis" w:semiHidden="0" w:uiPriority="19" w:unhideWhenUsed="0" w:qFormat="1"/>
+    <w:lsdException w:name="Intense Emphasis" w:semiHidden="0" w:uiPriority="21" w:unhideWhenUsed="0" w:qFormat="1"/>
+    <w:lsdException w:name="Subtle Reference" w:semiHidden="0" w:uiPriority="31" w:unhideWhenUsed="0" w:qFormat="1"/>
+    <w:lsdException w:name="Intense Reference" w:semiHidden="0" w:uiPriority="32" w:unhideWhenUsed="0" w:qFormat="1"/>
+    <w:lsdException w:name="Book Title" w:semiHidden="0" w:uiPriority="33" w:unhideWhenUsed="0" w:qFormat="1"/>
+    <w:lsdException w:name="Bibliography" w:uiPriority="37"/>
+    <w:lsdException w:name="TOC Heading" w:uiPriority="39" w:qFormat="1"/>
   </w:latentStyles>
   <w:style w:type="paragraph" w:default="1" w:styleId="Normal">
     <w:name w:val="Normal"/>
@@ -2650,6 +2663,7 @@
     <w:uiPriority w:val="99"/>
     <w:semiHidden/>
     <w:unhideWhenUsed/>
+    <w:qFormat/>
     <w:tblPr>
       <w:tblInd w:w="0" w:type="dxa"/>
       <w:tblCellMar>

</xml_diff>